<commit_message>
da finire class interfaces
</commit_message>
<xml_diff>
--- a/Deliverables/System Design Document.docx
+++ b/Deliverables/System Design Document.docx
@@ -44,10 +44,10 @@
                 <wp:anchor distT="0" distB="0" distL="114300" distR="114300" simplePos="0" relativeHeight="251659264" behindDoc="0" locked="0" layoutInCell="1" allowOverlap="1" wp14:anchorId="574FBBB9" wp14:editId="28E17EFA">
                   <wp:simplePos x="0" y="0"/>
                   <wp:positionH relativeFrom="column">
-                    <wp:posOffset>-465303</wp:posOffset>
+                    <wp:posOffset>-40277</wp:posOffset>
                   </wp:positionH>
                   <wp:positionV relativeFrom="paragraph">
-                    <wp:posOffset>-51046</wp:posOffset>
+                    <wp:posOffset>-18506</wp:posOffset>
                   </wp:positionV>
                   <wp:extent cx="2857500" cy="1381125"/>
                   <wp:effectExtent l="0" t="0" r="0" b="9525"/>
@@ -100,6 +100,7 @@
           </w:p>
           <w:p>
             <w:pPr>
+              <w:jc w:val="right"/>
               <w:rPr>
                 <w:rFonts w:ascii="Century Gothic" w:hAnsi="Century Gothic"/>
                 <w:b/>
@@ -303,6 +304,8 @@
           <w:rFonts w:ascii="Century Gothic" w:hAnsi="Century Gothic"/>
         </w:rPr>
       </w:pPr>
+      <w:bookmarkStart w:id="0" w:name="_GoBack"/>
+      <w:bookmarkEnd w:id="0"/>
     </w:p>
     <w:p>
       <w:pPr>
@@ -2736,7 +2739,7 @@
           <w:szCs w:val="36"/>
         </w:rPr>
       </w:pPr>
-      <w:bookmarkStart w:id="0" w:name="_Toc534285054"/>
+      <w:bookmarkStart w:id="1" w:name="_Toc534285054"/>
       <w:r>
         <w:rPr>
           <w:rFonts w:ascii="Century Gothic" w:hAnsi="Century Gothic"/>
@@ -2746,7 +2749,7 @@
         </w:rPr>
         <w:t>Introduzione</w:t>
       </w:r>
-      <w:bookmarkEnd w:id="0"/>
+      <w:bookmarkEnd w:id="1"/>
     </w:p>
     <w:p/>
     <w:p>
@@ -2863,7 +2866,7 @@
           <w:szCs w:val="36"/>
         </w:rPr>
       </w:pPr>
-      <w:bookmarkStart w:id="1" w:name="_Toc534285055"/>
+      <w:bookmarkStart w:id="2" w:name="_Toc534285055"/>
       <w:r>
         <w:rPr>
           <w:rFonts w:ascii="Century Gothic" w:hAnsi="Century Gothic"/>
@@ -2874,7 +2877,7 @@
         </w:rPr>
         <w:t>1.2 Obiettivi di design</w:t>
       </w:r>
-      <w:bookmarkEnd w:id="1"/>
+      <w:bookmarkEnd w:id="2"/>
     </w:p>
     <w:p>
       <w:pPr>
@@ -3036,7 +3039,7 @@
           <w:szCs w:val="36"/>
         </w:rPr>
       </w:pPr>
-      <w:bookmarkStart w:id="2" w:name="_Toc534285056"/>
+      <w:bookmarkStart w:id="3" w:name="_Toc534285056"/>
       <w:r>
         <w:rPr>
           <w:rFonts w:ascii="Century Gothic" w:hAnsi="Century Gothic"/>
@@ -3048,7 +3051,7 @@
         <w:lastRenderedPageBreak/>
         <w:t>1.2.1 Criteri di performance</w:t>
       </w:r>
-      <w:bookmarkEnd w:id="2"/>
+      <w:bookmarkEnd w:id="3"/>
     </w:p>
     <w:p>
       <w:pPr>
@@ -3630,7 +3633,7 @@
         </w:rPr>
         <w:br/>
       </w:r>
-      <w:bookmarkStart w:id="3" w:name="_Toc534285057"/>
+      <w:bookmarkStart w:id="4" w:name="_Toc534285057"/>
       <w:r>
         <w:rPr>
           <w:rFonts w:ascii="Century Gothic" w:hAnsi="Century Gothic"/>
@@ -3641,7 +3644,7 @@
         </w:rPr>
         <w:t>1.2.2 Criteri di affidabilità</w:t>
       </w:r>
-      <w:bookmarkEnd w:id="3"/>
+      <w:bookmarkEnd w:id="4"/>
     </w:p>
     <w:p/>
     <w:tbl>
@@ -4193,7 +4196,7 @@
           <w:szCs w:val="20"/>
         </w:rPr>
       </w:pPr>
-      <w:bookmarkStart w:id="4" w:name="_Toc534285058"/>
+      <w:bookmarkStart w:id="5" w:name="_Toc534285058"/>
       <w:r>
         <w:rPr>
           <w:rFonts w:ascii="Century Gothic" w:hAnsi="Century Gothic"/>
@@ -4205,7 +4208,7 @@
         <w:lastRenderedPageBreak/>
         <w:t>1.2.3 Criteri di manutenzione</w:t>
       </w:r>
-      <w:bookmarkEnd w:id="4"/>
+      <w:bookmarkEnd w:id="5"/>
     </w:p>
     <w:p>
       <w:pPr>
@@ -4653,7 +4656,7 @@
           <w:szCs w:val="36"/>
         </w:rPr>
       </w:pPr>
-      <w:bookmarkStart w:id="5" w:name="_Toc534285059"/>
+      <w:bookmarkStart w:id="6" w:name="_Toc534285059"/>
       <w:r>
         <w:rPr>
           <w:rFonts w:ascii="Century Gothic" w:hAnsi="Century Gothic"/>
@@ -4674,7 +4677,7 @@
         </w:rPr>
         <w:t>Criteri per l’utente Finale</w:t>
       </w:r>
-      <w:bookmarkEnd w:id="5"/>
+      <w:bookmarkEnd w:id="6"/>
     </w:p>
     <w:p/>
     <w:tbl>
@@ -4865,7 +4868,7 @@
           <w:szCs w:val="36"/>
         </w:rPr>
       </w:pPr>
-      <w:bookmarkStart w:id="6" w:name="_Toc534285060"/>
+      <w:bookmarkStart w:id="7" w:name="_Toc534285060"/>
       <w:r>
         <w:rPr>
           <w:rFonts w:ascii="Century Gothic" w:hAnsi="Century Gothic"/>
@@ -4876,7 +4879,7 @@
         </w:rPr>
         <w:t>1.3 Glossario</w:t>
       </w:r>
-      <w:bookmarkEnd w:id="6"/>
+      <w:bookmarkEnd w:id="7"/>
     </w:p>
     <w:p>
       <w:pPr>
@@ -5008,7 +5011,7 @@
           <w:szCs w:val="36"/>
         </w:rPr>
       </w:pPr>
-      <w:bookmarkStart w:id="7" w:name="_Toc534285061"/>
+      <w:bookmarkStart w:id="8" w:name="_Toc534285061"/>
       <w:r>
         <w:rPr>
           <w:rFonts w:ascii="Century Gothic" w:hAnsi="Century Gothic"/>
@@ -5019,7 +5022,7 @@
         </w:rPr>
         <w:t>1.4 Riferimenti</w:t>
       </w:r>
-      <w:bookmarkEnd w:id="7"/>
+      <w:bookmarkEnd w:id="8"/>
     </w:p>
     <w:p>
       <w:pPr>
@@ -5159,7 +5162,7 @@
           <w:szCs w:val="36"/>
         </w:rPr>
       </w:pPr>
-      <w:bookmarkStart w:id="8" w:name="_Toc534285062"/>
+      <w:bookmarkStart w:id="9" w:name="_Toc534285062"/>
       <w:r>
         <w:rPr>
           <w:rFonts w:ascii="Century Gothic" w:hAnsi="Century Gothic"/>
@@ -5170,7 +5173,7 @@
         <w:lastRenderedPageBreak/>
         <w:t>Panoramica</w:t>
       </w:r>
-      <w:bookmarkEnd w:id="8"/>
+      <w:bookmarkEnd w:id="9"/>
     </w:p>
     <w:p>
       <w:pPr>
@@ -5529,7 +5532,7 @@
         </w:rPr>
         <w:t xml:space="preserve"> </w:t>
       </w:r>
-      <w:bookmarkStart w:id="9" w:name="_Toc534285063"/>
+      <w:bookmarkStart w:id="10" w:name="_Toc534285063"/>
       <w:r>
         <w:rPr>
           <w:rFonts w:ascii="Century Gothic" w:hAnsi="Century Gothic"/>
@@ -5539,7 +5542,7 @@
         </w:rPr>
         <w:t>Architettura del Software Corrente</w:t>
       </w:r>
-      <w:bookmarkEnd w:id="9"/>
+      <w:bookmarkEnd w:id="10"/>
     </w:p>
     <w:p>
       <w:pPr>
@@ -5590,7 +5593,7 @@
           <w:szCs w:val="36"/>
         </w:rPr>
       </w:pPr>
-      <w:bookmarkStart w:id="10" w:name="_Toc534285064"/>
+      <w:bookmarkStart w:id="11" w:name="_Toc534285064"/>
       <w:r>
         <w:rPr>
           <w:rFonts w:ascii="Century Gothic" w:hAnsi="Century Gothic"/>
@@ -5610,7 +5613,7 @@
         </w:rPr>
         <w:t xml:space="preserve"> del Sistema Proposto</w:t>
       </w:r>
-      <w:bookmarkEnd w:id="10"/>
+      <w:bookmarkEnd w:id="11"/>
     </w:p>
     <w:p>
       <w:pPr>
@@ -5637,7 +5640,7 @@
           <w:szCs w:val="36"/>
         </w:rPr>
       </w:pPr>
-      <w:bookmarkStart w:id="11" w:name="_Toc534285065"/>
+      <w:bookmarkStart w:id="12" w:name="_Toc534285065"/>
       <w:r>
         <w:rPr>
           <w:rFonts w:ascii="Century Gothic" w:hAnsi="Century Gothic"/>
@@ -5647,7 +5650,7 @@
         </w:rPr>
         <w:t>Panoramica</w:t>
       </w:r>
-      <w:bookmarkEnd w:id="11"/>
+      <w:bookmarkEnd w:id="12"/>
     </w:p>
     <w:p>
       <w:pPr>
@@ -6434,7 +6437,7 @@
           <w:szCs w:val="36"/>
         </w:rPr>
       </w:pPr>
-      <w:bookmarkStart w:id="12" w:name="_Toc534285066"/>
+      <w:bookmarkStart w:id="13" w:name="_Toc534285066"/>
       <w:r>
         <w:rPr>
           <w:rFonts w:ascii="Century Gothic" w:hAnsi="Century Gothic"/>
@@ -6444,7 +6447,7 @@
         </w:rPr>
         <w:t>Decomposizione del sistema</w:t>
       </w:r>
-      <w:bookmarkEnd w:id="12"/>
+      <w:bookmarkEnd w:id="13"/>
     </w:p>
     <w:p>
       <w:pPr>
@@ -6482,7 +6485,6 @@
           <w:szCs w:val="36"/>
         </w:rPr>
       </w:pPr>
-      <w:bookmarkStart w:id="13" w:name="_GoBack"/>
       <w:r>
         <w:rPr>
           <w:rFonts w:ascii="Century Gothic" w:hAnsi="Century Gothic"/>
@@ -6540,7 +6542,6 @@
           </wp:inline>
         </w:drawing>
       </w:r>
-      <w:bookmarkEnd w:id="13"/>
       <w:r>
         <w:rPr>
           <w:rFonts w:ascii="Century Gothic" w:hAnsi="Century Gothic"/>
@@ -20504,6 +20505,7 @@
         <w:docPartUnique/>
       </w:docPartObj>
     </w:sdtPr>
+    <w:sdtEndPr/>
     <w:sdtContent>
       <w:p>
         <w:pPr>
@@ -25834,7 +25836,7 @@
 </file>
 
 <file path=customXml/itemProps1.xml><?xml version="1.0" encoding="utf-8"?>
-<ds:datastoreItem xmlns:ds="http://schemas.openxmlformats.org/officeDocument/2006/customXml" ds:itemID="{81F38E18-4EC0-43BB-94BF-8D4B2DE619D3}">
+<ds:datastoreItem xmlns:ds="http://schemas.openxmlformats.org/officeDocument/2006/customXml" ds:itemID="{6A0D0BFE-A3B7-48CC-9C11-9C6E319A7C30}">
   <ds:schemaRefs>
     <ds:schemaRef ds:uri="http://schemas.openxmlformats.org/officeDocument/2006/bibliography"/>
   </ds:schemaRefs>

</xml_diff>

<commit_message>
creati pdf e revisione test plan
</commit_message>
<xml_diff>
--- a/Deliverables/System Design Document.docx
+++ b/Deliverables/System Design Document.docx
@@ -41,7 +41,7 @@
                 <w:lang w:eastAsia="it-IT"/>
               </w:rPr>
               <w:drawing>
-                <wp:anchor distT="0" distB="0" distL="114300" distR="114300" simplePos="0" relativeHeight="251659264" behindDoc="0" locked="0" layoutInCell="1" allowOverlap="1" wp14:anchorId="574FBBB9" wp14:editId="28E17EFA">
+                <wp:anchor distT="0" distB="0" distL="114300" distR="114300" simplePos="0" relativeHeight="251659264" behindDoc="0" locked="0" layoutInCell="1" allowOverlap="1" wp14:anchorId="47996F20" wp14:editId="644901AE">
                   <wp:simplePos x="0" y="0"/>
                   <wp:positionH relativeFrom="column">
                     <wp:posOffset>-40277</wp:posOffset>
@@ -151,7 +151,7 @@
           <w:lang w:eastAsia="it-IT"/>
         </w:rPr>
         <w:drawing>
-          <wp:anchor distT="0" distB="0" distL="114300" distR="114300" simplePos="0" relativeHeight="251660288" behindDoc="0" locked="0" layoutInCell="1" allowOverlap="1" wp14:anchorId="6DD0FD55" wp14:editId="05938EC8">
+          <wp:anchor distT="0" distB="0" distL="114300" distR="114300" simplePos="0" relativeHeight="251660288" behindDoc="0" locked="0" layoutInCell="1" allowOverlap="1" wp14:anchorId="5FD24EFE" wp14:editId="222D5DDC">
             <wp:simplePos x="0" y="0"/>
             <wp:positionH relativeFrom="margin">
               <wp:align>center</wp:align>
@@ -304,8 +304,6 @@
           <w:rFonts w:ascii="Century Gothic" w:hAnsi="Century Gothic"/>
         </w:rPr>
       </w:pPr>
-      <w:bookmarkStart w:id="0" w:name="_GoBack"/>
-      <w:bookmarkEnd w:id="0"/>
     </w:p>
     <w:p>
       <w:pPr>
@@ -383,7 +381,7 @@
           <w:lang w:eastAsia="it-IT"/>
         </w:rPr>
         <w:drawing>
-          <wp:anchor distT="0" distB="0" distL="114300" distR="114300" simplePos="0" relativeHeight="251661312" behindDoc="0" locked="0" layoutInCell="1" allowOverlap="1" wp14:anchorId="08D94D86" wp14:editId="137FD05E">
+          <wp:anchor distT="0" distB="0" distL="114300" distR="114300" simplePos="0" relativeHeight="251661312" behindDoc="0" locked="0" layoutInCell="1" allowOverlap="1" wp14:anchorId="417696DD" wp14:editId="7D86833C">
             <wp:simplePos x="0" y="0"/>
             <wp:positionH relativeFrom="page">
               <wp:posOffset>4102100</wp:posOffset>
@@ -594,6 +592,14 @@
           <w:b/>
           <w:sz w:val="72"/>
         </w:rPr>
+        <w:t xml:space="preserve">  </w:t>
+      </w:r>
+      <w:r>
+        <w:rPr>
+          <w:rFonts w:ascii="Century Gothic" w:hAnsi="Century Gothic"/>
+          <w:b/>
+          <w:sz w:val="72"/>
+        </w:rPr>
         <w:t>SYSTEM DESIGN DOCUMENT</w:t>
       </w:r>
       <w:r>
@@ -664,7 +670,7 @@
         </w:rPr>
         <w:fldChar w:fldCharType="separate"/>
       </w:r>
-      <w:hyperlink w:anchor="_Toc534285054" w:history="1">
+      <w:hyperlink w:anchor="_Toc362633" w:history="1">
         <w:r>
           <w:rPr>
             <w:rStyle w:val="Collegamentoipertestuale"/>
@@ -709,7 +715,7 @@
             <w:noProof/>
             <w:webHidden/>
           </w:rPr>
-          <w:instrText xml:space="preserve"> PAGEREF _Toc534285054 \h </w:instrText>
+          <w:instrText xml:space="preserve"> PAGEREF _Toc362633 \h </w:instrText>
         </w:r>
         <w:r>
           <w:rPr>
@@ -751,7 +757,7 @@
           <w:noProof/>
         </w:rPr>
       </w:pPr>
-      <w:hyperlink w:anchor="_Toc534285055" w:history="1">
+      <w:hyperlink w:anchor="_Toc362634" w:history="1">
         <w:r>
           <w:rPr>
             <w:rStyle w:val="Collegamentoipertestuale"/>
@@ -780,7 +786,7 @@
             <w:noProof/>
             <w:webHidden/>
           </w:rPr>
-          <w:instrText xml:space="preserve"> PAGEREF _Toc534285055 \h </w:instrText>
+          <w:instrText xml:space="preserve"> PAGEREF _Toc362634 \h </w:instrText>
         </w:r>
         <w:r>
           <w:rPr>
@@ -822,7 +828,7 @@
           <w:noProof/>
         </w:rPr>
       </w:pPr>
-      <w:hyperlink w:anchor="_Toc534285056" w:history="1">
+      <w:hyperlink w:anchor="_Toc362635" w:history="1">
         <w:r>
           <w:rPr>
             <w:rStyle w:val="Collegamentoipertestuale"/>
@@ -851,7 +857,7 @@
             <w:noProof/>
             <w:webHidden/>
           </w:rPr>
-          <w:instrText xml:space="preserve"> PAGEREF _Toc534285056 \h </w:instrText>
+          <w:instrText xml:space="preserve"> PAGEREF _Toc362635 \h </w:instrText>
         </w:r>
         <w:r>
           <w:rPr>
@@ -893,7 +899,7 @@
           <w:noProof/>
         </w:rPr>
       </w:pPr>
-      <w:hyperlink w:anchor="_Toc534285057" w:history="1">
+      <w:hyperlink w:anchor="_Toc362636" w:history="1">
         <w:r>
           <w:rPr>
             <w:rStyle w:val="Collegamentoipertestuale"/>
@@ -922,7 +928,7 @@
             <w:noProof/>
             <w:webHidden/>
           </w:rPr>
-          <w:instrText xml:space="preserve"> PAGEREF _Toc534285057 \h </w:instrText>
+          <w:instrText xml:space="preserve"> PAGEREF _Toc362636 \h </w:instrText>
         </w:r>
         <w:r>
           <w:rPr>
@@ -964,7 +970,7 @@
           <w:noProof/>
         </w:rPr>
       </w:pPr>
-      <w:hyperlink w:anchor="_Toc534285058" w:history="1">
+      <w:hyperlink w:anchor="_Toc362637" w:history="1">
         <w:r>
           <w:rPr>
             <w:rStyle w:val="Collegamentoipertestuale"/>
@@ -993,7 +999,7 @@
             <w:noProof/>
             <w:webHidden/>
           </w:rPr>
-          <w:instrText xml:space="preserve"> PAGEREF _Toc534285058 \h </w:instrText>
+          <w:instrText xml:space="preserve"> PAGEREF _Toc362637 \h </w:instrText>
         </w:r>
         <w:r>
           <w:rPr>
@@ -1035,7 +1041,7 @@
           <w:noProof/>
         </w:rPr>
       </w:pPr>
-      <w:hyperlink w:anchor="_Toc534285059" w:history="1">
+      <w:hyperlink w:anchor="_Toc362638" w:history="1">
         <w:r>
           <w:rPr>
             <w:rStyle w:val="Collegamentoipertestuale"/>
@@ -1064,7 +1070,7 @@
             <w:noProof/>
             <w:webHidden/>
           </w:rPr>
-          <w:instrText xml:space="preserve"> PAGEREF _Toc534285059 \h </w:instrText>
+          <w:instrText xml:space="preserve"> PAGEREF _Toc362638 \h </w:instrText>
         </w:r>
         <w:r>
           <w:rPr>
@@ -1106,7 +1112,7 @@
           <w:noProof/>
         </w:rPr>
       </w:pPr>
-      <w:hyperlink w:anchor="_Toc534285060" w:history="1">
+      <w:hyperlink w:anchor="_Toc362639" w:history="1">
         <w:r>
           <w:rPr>
             <w:rStyle w:val="Collegamentoipertestuale"/>
@@ -1135,7 +1141,80 @@
             <w:noProof/>
             <w:webHidden/>
           </w:rPr>
-          <w:instrText xml:space="preserve"> PAGEREF _Toc534285060 \h </w:instrText>
+          <w:instrText xml:space="preserve"> PAGEREF _Toc362639 \h </w:instrText>
+        </w:r>
+        <w:r>
+          <w:rPr>
+            <w:noProof/>
+            <w:webHidden/>
+          </w:rPr>
+        </w:r>
+        <w:r>
+          <w:rPr>
+            <w:noProof/>
+            <w:webHidden/>
+          </w:rPr>
+          <w:fldChar w:fldCharType="separate"/>
+        </w:r>
+        <w:r>
+          <w:rPr>
+            <w:noProof/>
+            <w:webHidden/>
+          </w:rPr>
+          <w:t>6</w:t>
+        </w:r>
+        <w:r>
+          <w:rPr>
+            <w:noProof/>
+            <w:webHidden/>
+          </w:rPr>
+          <w:fldChar w:fldCharType="end"/>
+        </w:r>
+      </w:hyperlink>
+      <w:bookmarkStart w:id="0" w:name="_GoBack"/>
+      <w:bookmarkEnd w:id="0"/>
+    </w:p>
+    <w:p>
+      <w:pPr>
+        <w:pStyle w:val="Sommario2"/>
+        <w:tabs>
+          <w:tab w:val="right" w:leader="dot" w:pos="10456"/>
+        </w:tabs>
+        <w:rPr>
+          <w:rFonts w:cstheme="minorBidi"/>
+          <w:noProof/>
+        </w:rPr>
+      </w:pPr>
+      <w:hyperlink w:anchor="_Toc362640" w:history="1">
+        <w:r>
+          <w:rPr>
+            <w:rStyle w:val="Collegamentoipertestuale"/>
+            <w:rFonts w:ascii="Century Gothic" w:hAnsi="Century Gothic"/>
+            <w:b/>
+            <w:noProof/>
+          </w:rPr>
+          <w:t>1.4 Riferimenti</w:t>
+        </w:r>
+        <w:r>
+          <w:rPr>
+            <w:noProof/>
+            <w:webHidden/>
+          </w:rPr>
+          <w:tab/>
+        </w:r>
+        <w:r>
+          <w:rPr>
+            <w:noProof/>
+            <w:webHidden/>
+          </w:rPr>
+          <w:fldChar w:fldCharType="begin"/>
+        </w:r>
+        <w:r>
+          <w:rPr>
+            <w:noProof/>
+            <w:webHidden/>
+          </w:rPr>
+          <w:instrText xml:space="preserve"> PAGEREF _Toc362640 \h </w:instrText>
         </w:r>
         <w:r>
           <w:rPr>
@@ -1170,77 +1249,6 @@
       <w:pPr>
         <w:pStyle w:val="Sommario2"/>
         <w:tabs>
-          <w:tab w:val="right" w:leader="dot" w:pos="10456"/>
-        </w:tabs>
-        <w:rPr>
-          <w:rFonts w:cstheme="minorBidi"/>
-          <w:noProof/>
-        </w:rPr>
-      </w:pPr>
-      <w:hyperlink w:anchor="_Toc534285061" w:history="1">
-        <w:r>
-          <w:rPr>
-            <w:rStyle w:val="Collegamentoipertestuale"/>
-            <w:rFonts w:ascii="Century Gothic" w:hAnsi="Century Gothic"/>
-            <w:b/>
-            <w:noProof/>
-          </w:rPr>
-          <w:t>1.4 Riferimenti</w:t>
-        </w:r>
-        <w:r>
-          <w:rPr>
-            <w:noProof/>
-            <w:webHidden/>
-          </w:rPr>
-          <w:tab/>
-        </w:r>
-        <w:r>
-          <w:rPr>
-            <w:noProof/>
-            <w:webHidden/>
-          </w:rPr>
-          <w:fldChar w:fldCharType="begin"/>
-        </w:r>
-        <w:r>
-          <w:rPr>
-            <w:noProof/>
-            <w:webHidden/>
-          </w:rPr>
-          <w:instrText xml:space="preserve"> PAGEREF _Toc534285061 \h </w:instrText>
-        </w:r>
-        <w:r>
-          <w:rPr>
-            <w:noProof/>
-            <w:webHidden/>
-          </w:rPr>
-        </w:r>
-        <w:r>
-          <w:rPr>
-            <w:noProof/>
-            <w:webHidden/>
-          </w:rPr>
-          <w:fldChar w:fldCharType="separate"/>
-        </w:r>
-        <w:r>
-          <w:rPr>
-            <w:noProof/>
-            <w:webHidden/>
-          </w:rPr>
-          <w:t>6</w:t>
-        </w:r>
-        <w:r>
-          <w:rPr>
-            <w:noProof/>
-            <w:webHidden/>
-          </w:rPr>
-          <w:fldChar w:fldCharType="end"/>
-        </w:r>
-      </w:hyperlink>
-    </w:p>
-    <w:p>
-      <w:pPr>
-        <w:pStyle w:val="Sommario2"/>
-        <w:tabs>
           <w:tab w:val="left" w:pos="880"/>
           <w:tab w:val="right" w:leader="dot" w:pos="10456"/>
         </w:tabs>
@@ -1249,7 +1257,7 @@
           <w:noProof/>
         </w:rPr>
       </w:pPr>
-      <w:hyperlink w:anchor="_Toc534285062" w:history="1">
+      <w:hyperlink w:anchor="_Toc362642" w:history="1">
         <w:r>
           <w:rPr>
             <w:rStyle w:val="Collegamentoipertestuale"/>
@@ -1294,7 +1302,7 @@
             <w:noProof/>
             <w:webHidden/>
           </w:rPr>
-          <w:instrText xml:space="preserve"> PAGEREF _Toc534285062 \h </w:instrText>
+          <w:instrText xml:space="preserve"> PAGEREF _Toc362642 \h </w:instrText>
         </w:r>
         <w:r>
           <w:rPr>
@@ -1314,7 +1322,7 @@
             <w:noProof/>
             <w:webHidden/>
           </w:rPr>
-          <w:t>6</w:t>
+          <w:t>7</w:t>
         </w:r>
         <w:r>
           <w:rPr>
@@ -1337,7 +1345,7 @@
           <w:noProof/>
         </w:rPr>
       </w:pPr>
-      <w:hyperlink w:anchor="_Toc534285063" w:history="1">
+      <w:hyperlink w:anchor="_Toc362643" w:history="1">
         <w:r>
           <w:rPr>
             <w:rStyle w:val="Collegamentoipertestuale"/>
@@ -1382,7 +1390,7 @@
             <w:noProof/>
             <w:webHidden/>
           </w:rPr>
-          <w:instrText xml:space="preserve"> PAGEREF _Toc534285063 \h </w:instrText>
+          <w:instrText xml:space="preserve"> PAGEREF _Toc362643 \h </w:instrText>
         </w:r>
         <w:r>
           <w:rPr>
@@ -1425,7 +1433,7 @@
           <w:noProof/>
         </w:rPr>
       </w:pPr>
-      <w:hyperlink w:anchor="_Toc534285064" w:history="1">
+      <w:hyperlink w:anchor="_Toc362644" w:history="1">
         <w:r>
           <w:rPr>
             <w:rStyle w:val="Collegamentoipertestuale"/>
@@ -1470,7 +1478,7 @@
             <w:noProof/>
             <w:webHidden/>
           </w:rPr>
-          <w:instrText xml:space="preserve"> PAGEREF _Toc534285064 \h </w:instrText>
+          <w:instrText xml:space="preserve"> PAGEREF _Toc362644 \h </w:instrText>
         </w:r>
         <w:r>
           <w:rPr>
@@ -1513,7 +1521,7 @@
           <w:noProof/>
         </w:rPr>
       </w:pPr>
-      <w:hyperlink w:anchor="_Toc534285065" w:history="1">
+      <w:hyperlink w:anchor="_Toc362645" w:history="1">
         <w:r>
           <w:rPr>
             <w:rStyle w:val="Collegamentoipertestuale"/>
@@ -1558,7 +1566,7 @@
             <w:noProof/>
             <w:webHidden/>
           </w:rPr>
-          <w:instrText xml:space="preserve"> PAGEREF _Toc534285065 \h </w:instrText>
+          <w:instrText xml:space="preserve"> PAGEREF _Toc362645 \h </w:instrText>
         </w:r>
         <w:r>
           <w:rPr>
@@ -1601,7 +1609,7 @@
           <w:noProof/>
         </w:rPr>
       </w:pPr>
-      <w:hyperlink w:anchor="_Toc534285066" w:history="1">
+      <w:hyperlink w:anchor="_Toc362646" w:history="1">
         <w:r>
           <w:rPr>
             <w:rStyle w:val="Collegamentoipertestuale"/>
@@ -1646,7 +1654,7 @@
             <w:noProof/>
             <w:webHidden/>
           </w:rPr>
-          <w:instrText xml:space="preserve"> PAGEREF _Toc534285066 \h </w:instrText>
+          <w:instrText xml:space="preserve"> PAGEREF _Toc362646 \h </w:instrText>
         </w:r>
         <w:r>
           <w:rPr>
@@ -1689,7 +1697,7 @@
           <w:noProof/>
         </w:rPr>
       </w:pPr>
-      <w:hyperlink w:anchor="_Toc534285067" w:history="1">
+      <w:hyperlink w:anchor="_Toc362647" w:history="1">
         <w:r>
           <w:rPr>
             <w:rStyle w:val="Collegamentoipertestuale"/>
@@ -1734,7 +1742,7 @@
             <w:noProof/>
             <w:webHidden/>
           </w:rPr>
-          <w:instrText xml:space="preserve"> PAGEREF _Toc534285067 \h </w:instrText>
+          <w:instrText xml:space="preserve"> PAGEREF _Toc362647 \h </w:instrText>
         </w:r>
         <w:r>
           <w:rPr>
@@ -1777,7 +1785,7 @@
           <w:noProof/>
         </w:rPr>
       </w:pPr>
-      <w:hyperlink w:anchor="_Toc534285068" w:history="1">
+      <w:hyperlink w:anchor="_Toc362648" w:history="1">
         <w:r>
           <w:rPr>
             <w:rStyle w:val="Collegamentoipertestuale"/>
@@ -1822,7 +1830,7 @@
             <w:noProof/>
             <w:webHidden/>
           </w:rPr>
-          <w:instrText xml:space="preserve"> PAGEREF _Toc534285068 \h </w:instrText>
+          <w:instrText xml:space="preserve"> PAGEREF _Toc362648 \h </w:instrText>
         </w:r>
         <w:r>
           <w:rPr>
@@ -1857,7 +1865,6 @@
       <w:pPr>
         <w:pStyle w:val="Sommario2"/>
         <w:tabs>
-          <w:tab w:val="left" w:pos="880"/>
           <w:tab w:val="right" w:leader="dot" w:pos="10456"/>
         </w:tabs>
         <w:rPr>
@@ -1865,7 +1872,7 @@
           <w:noProof/>
         </w:rPr>
       </w:pPr>
-      <w:hyperlink w:anchor="_Toc534285069" w:history="1">
+      <w:hyperlink w:anchor="_Toc362649" w:history="1">
         <w:r>
           <w:rPr>
             <w:rStyle w:val="Collegamentoipertestuale"/>
@@ -1873,7 +1880,79 @@
             <w:b/>
             <w:noProof/>
           </w:rPr>
-          <w:t>3.5</w:t>
+          <w:t>3.5 Schema Entity-Relationship</w:t>
+        </w:r>
+        <w:r>
+          <w:rPr>
+            <w:noProof/>
+            <w:webHidden/>
+          </w:rPr>
+          <w:tab/>
+        </w:r>
+        <w:r>
+          <w:rPr>
+            <w:noProof/>
+            <w:webHidden/>
+          </w:rPr>
+          <w:fldChar w:fldCharType="begin"/>
+        </w:r>
+        <w:r>
+          <w:rPr>
+            <w:noProof/>
+            <w:webHidden/>
+          </w:rPr>
+          <w:instrText xml:space="preserve"> PAGEREF _Toc362649 \h </w:instrText>
+        </w:r>
+        <w:r>
+          <w:rPr>
+            <w:noProof/>
+            <w:webHidden/>
+          </w:rPr>
+        </w:r>
+        <w:r>
+          <w:rPr>
+            <w:noProof/>
+            <w:webHidden/>
+          </w:rPr>
+          <w:fldChar w:fldCharType="separate"/>
+        </w:r>
+        <w:r>
+          <w:rPr>
+            <w:noProof/>
+            <w:webHidden/>
+          </w:rPr>
+          <w:t>14</w:t>
+        </w:r>
+        <w:r>
+          <w:rPr>
+            <w:noProof/>
+            <w:webHidden/>
+          </w:rPr>
+          <w:fldChar w:fldCharType="end"/>
+        </w:r>
+      </w:hyperlink>
+    </w:p>
+    <w:p>
+      <w:pPr>
+        <w:pStyle w:val="Sommario2"/>
+        <w:tabs>
+          <w:tab w:val="left" w:pos="880"/>
+          <w:tab w:val="right" w:leader="dot" w:pos="10456"/>
+        </w:tabs>
+        <w:rPr>
+          <w:rFonts w:cstheme="minorBidi"/>
+          <w:noProof/>
+        </w:rPr>
+      </w:pPr>
+      <w:hyperlink w:anchor="_Toc362650" w:history="1">
+        <w:r>
+          <w:rPr>
+            <w:rStyle w:val="Collegamentoipertestuale"/>
+            <w:rFonts w:ascii="Century Gothic" w:hAnsi="Century Gothic"/>
+            <w:b/>
+            <w:noProof/>
+          </w:rPr>
+          <w:t>3.6</w:t>
         </w:r>
         <w:r>
           <w:rPr>
@@ -1910,7 +1989,7 @@
             <w:noProof/>
             <w:webHidden/>
           </w:rPr>
-          <w:instrText xml:space="preserve"> PAGEREF _Toc534285069 \h </w:instrText>
+          <w:instrText xml:space="preserve"> PAGEREF _Toc362650 \h </w:instrText>
         </w:r>
         <w:r>
           <w:rPr>
@@ -1930,7 +2009,7 @@
             <w:noProof/>
             <w:webHidden/>
           </w:rPr>
-          <w:t>13</w:t>
+          <w:t>19</w:t>
         </w:r>
         <w:r>
           <w:rPr>
@@ -1953,7 +2032,7 @@
           <w:noProof/>
         </w:rPr>
       </w:pPr>
-      <w:hyperlink w:anchor="_Toc534285070" w:history="1">
+      <w:hyperlink w:anchor="_Toc362651" w:history="1">
         <w:r>
           <w:rPr>
             <w:rStyle w:val="Collegamentoipertestuale"/>
@@ -1961,7 +2040,7 @@
             <w:b/>
             <w:noProof/>
           </w:rPr>
-          <w:t>3.6</w:t>
+          <w:t>3.7</w:t>
         </w:r>
         <w:r>
           <w:rPr>
@@ -1998,7 +2077,7 @@
             <w:noProof/>
             <w:webHidden/>
           </w:rPr>
-          <w:instrText xml:space="preserve"> PAGEREF _Toc534285070 \h </w:instrText>
+          <w:instrText xml:space="preserve"> PAGEREF _Toc362651 \h </w:instrText>
         </w:r>
         <w:r>
           <w:rPr>
@@ -2018,7 +2097,7 @@
             <w:noProof/>
             <w:webHidden/>
           </w:rPr>
-          <w:t>13</w:t>
+          <w:t>20</w:t>
         </w:r>
         <w:r>
           <w:rPr>
@@ -2041,7 +2120,7 @@
           <w:noProof/>
         </w:rPr>
       </w:pPr>
-      <w:hyperlink w:anchor="_Toc534285071" w:history="1">
+      <w:hyperlink w:anchor="_Toc362652" w:history="1">
         <w:r>
           <w:rPr>
             <w:rStyle w:val="Collegamentoipertestuale"/>
@@ -2049,7 +2128,7 @@
             <w:b/>
             <w:noProof/>
           </w:rPr>
-          <w:t>3.7</w:t>
+          <w:t>3.8</w:t>
         </w:r>
         <w:r>
           <w:rPr>
@@ -2086,7 +2165,7 @@
             <w:noProof/>
             <w:webHidden/>
           </w:rPr>
-          <w:instrText xml:space="preserve"> PAGEREF _Toc534285071 \h </w:instrText>
+          <w:instrText xml:space="preserve"> PAGEREF _Toc362652 \h </w:instrText>
         </w:r>
         <w:r>
           <w:rPr>
@@ -2106,7 +2185,7 @@
             <w:noProof/>
             <w:webHidden/>
           </w:rPr>
-          <w:t>14</w:t>
+          <w:t>20</w:t>
         </w:r>
         <w:r>
           <w:rPr>
@@ -2128,7 +2207,7 @@
           <w:noProof/>
         </w:rPr>
       </w:pPr>
-      <w:hyperlink w:anchor="_Toc534285072" w:history="1">
+      <w:hyperlink w:anchor="_Toc362653" w:history="1">
         <w:r>
           <w:rPr>
             <w:rStyle w:val="Collegamentoipertestuale"/>
@@ -2157,7 +2236,7 @@
             <w:noProof/>
             <w:webHidden/>
           </w:rPr>
-          <w:instrText xml:space="preserve"> PAGEREF _Toc534285072 \h </w:instrText>
+          <w:instrText xml:space="preserve"> PAGEREF _Toc362653 \h </w:instrText>
         </w:r>
         <w:r>
           <w:rPr>
@@ -2177,7 +2256,7 @@
             <w:noProof/>
             <w:webHidden/>
           </w:rPr>
-          <w:t>14</w:t>
+          <w:t>20</w:t>
         </w:r>
         <w:r>
           <w:rPr>
@@ -2199,7 +2278,7 @@
           <w:noProof/>
         </w:rPr>
       </w:pPr>
-      <w:hyperlink w:anchor="_Toc534285073" w:history="1">
+      <w:hyperlink w:anchor="_Toc362654" w:history="1">
         <w:r>
           <w:rPr>
             <w:rStyle w:val="Collegamentoipertestuale"/>
@@ -2228,7 +2307,7 @@
             <w:noProof/>
             <w:webHidden/>
           </w:rPr>
-          <w:instrText xml:space="preserve"> PAGEREF _Toc534285073 \h </w:instrText>
+          <w:instrText xml:space="preserve"> PAGEREF _Toc362654 \h </w:instrText>
         </w:r>
         <w:r>
           <w:rPr>
@@ -2248,7 +2327,7 @@
             <w:noProof/>
             <w:webHidden/>
           </w:rPr>
-          <w:t>15</w:t>
+          <w:t>21</w:t>
         </w:r>
         <w:r>
           <w:rPr>
@@ -2271,7 +2350,7 @@
           <w:noProof/>
         </w:rPr>
       </w:pPr>
-      <w:hyperlink w:anchor="_Toc534285074" w:history="1">
+      <w:hyperlink w:anchor="_Toc362655" w:history="1">
         <w:r>
           <w:rPr>
             <w:rStyle w:val="Collegamentoipertestuale"/>
@@ -2316,7 +2395,7 @@
             <w:noProof/>
             <w:webHidden/>
           </w:rPr>
-          <w:instrText xml:space="preserve"> PAGEREF _Toc534285074 \h </w:instrText>
+          <w:instrText xml:space="preserve"> PAGEREF _Toc362655 \h </w:instrText>
         </w:r>
         <w:r>
           <w:rPr>
@@ -2336,7 +2415,7 @@
             <w:noProof/>
             <w:webHidden/>
           </w:rPr>
-          <w:t>16</w:t>
+          <w:t>22</w:t>
         </w:r>
         <w:r>
           <w:rPr>
@@ -2359,7 +2438,7 @@
           <w:noProof/>
         </w:rPr>
       </w:pPr>
-      <w:hyperlink w:anchor="_Toc534285075" w:history="1">
+      <w:hyperlink w:anchor="_Toc362656" w:history="1">
         <w:r>
           <w:rPr>
             <w:rStyle w:val="Collegamentoipertestuale"/>
@@ -2404,7 +2483,7 @@
             <w:noProof/>
             <w:webHidden/>
           </w:rPr>
-          <w:instrText xml:space="preserve"> PAGEREF _Toc534285075 \h </w:instrText>
+          <w:instrText xml:space="preserve"> PAGEREF _Toc362656 \h </w:instrText>
         </w:r>
         <w:r>
           <w:rPr>
@@ -2424,7 +2503,7 @@
             <w:noProof/>
             <w:webHidden/>
           </w:rPr>
-          <w:t>16</w:t>
+          <w:t>22</w:t>
         </w:r>
         <w:r>
           <w:rPr>
@@ -2447,7 +2526,7 @@
           <w:noProof/>
         </w:rPr>
       </w:pPr>
-      <w:hyperlink w:anchor="_Toc534285076" w:history="1">
+      <w:hyperlink w:anchor="_Toc362657" w:history="1">
         <w:r>
           <w:rPr>
             <w:rStyle w:val="Collegamentoipertestuale"/>
@@ -2492,7 +2571,7 @@
             <w:noProof/>
             <w:webHidden/>
           </w:rPr>
-          <w:instrText xml:space="preserve"> PAGEREF _Toc534285076 \h </w:instrText>
+          <w:instrText xml:space="preserve"> PAGEREF _Toc362657 \h </w:instrText>
         </w:r>
         <w:r>
           <w:rPr>
@@ -2512,7 +2591,7 @@
             <w:noProof/>
             <w:webHidden/>
           </w:rPr>
-          <w:t>17</w:t>
+          <w:t>23</w:t>
         </w:r>
         <w:r>
           <w:rPr>
@@ -2535,7 +2614,7 @@
           <w:noProof/>
         </w:rPr>
       </w:pPr>
-      <w:hyperlink w:anchor="_Toc534285077" w:history="1">
+      <w:hyperlink w:anchor="_Toc362658" w:history="1">
         <w:r>
           <w:rPr>
             <w:rStyle w:val="Collegamentoipertestuale"/>
@@ -2580,7 +2659,7 @@
             <w:noProof/>
             <w:webHidden/>
           </w:rPr>
-          <w:instrText xml:space="preserve"> PAGEREF _Toc534285077 \h </w:instrText>
+          <w:instrText xml:space="preserve"> PAGEREF _Toc362658 \h </w:instrText>
         </w:r>
         <w:r>
           <w:rPr>
@@ -2600,7 +2679,7 @@
             <w:noProof/>
             <w:webHidden/>
           </w:rPr>
-          <w:t>18</w:t>
+          <w:t>24</w:t>
         </w:r>
         <w:r>
           <w:rPr>
@@ -2613,94 +2692,6 @@
     </w:p>
     <w:p>
       <w:pPr>
-        <w:pStyle w:val="Sommario1"/>
-        <w:tabs>
-          <w:tab w:val="left" w:pos="440"/>
-          <w:tab w:val="right" w:leader="dot" w:pos="10456"/>
-        </w:tabs>
-        <w:rPr>
-          <w:rFonts w:cstheme="minorBidi"/>
-          <w:noProof/>
-        </w:rPr>
-      </w:pPr>
-      <w:hyperlink w:anchor="_Toc534285078" w:history="1">
-        <w:r>
-          <w:rPr>
-            <w:rStyle w:val="Collegamentoipertestuale"/>
-            <w:rFonts w:ascii="Century Gothic" w:hAnsi="Century Gothic"/>
-            <w:b/>
-            <w:noProof/>
-          </w:rPr>
-          <w:t>5.</w:t>
-        </w:r>
-        <w:r>
-          <w:rPr>
-            <w:rFonts w:cstheme="minorBidi"/>
-            <w:noProof/>
-          </w:rPr>
-          <w:tab/>
-        </w:r>
-        <w:r>
-          <w:rPr>
-            <w:rStyle w:val="Collegamentoipertestuale"/>
-            <w:rFonts w:ascii="Century Gothic" w:hAnsi="Century Gothic"/>
-            <w:b/>
-            <w:noProof/>
-          </w:rPr>
-          <w:t>Glossario</w:t>
-        </w:r>
-        <w:r>
-          <w:rPr>
-            <w:noProof/>
-            <w:webHidden/>
-          </w:rPr>
-          <w:tab/>
-        </w:r>
-        <w:r>
-          <w:rPr>
-            <w:noProof/>
-            <w:webHidden/>
-          </w:rPr>
-          <w:fldChar w:fldCharType="begin"/>
-        </w:r>
-        <w:r>
-          <w:rPr>
-            <w:noProof/>
-            <w:webHidden/>
-          </w:rPr>
-          <w:instrText xml:space="preserve"> PAGEREF _Toc534285078 \h </w:instrText>
-        </w:r>
-        <w:r>
-          <w:rPr>
-            <w:noProof/>
-            <w:webHidden/>
-          </w:rPr>
-        </w:r>
-        <w:r>
-          <w:rPr>
-            <w:noProof/>
-            <w:webHidden/>
-          </w:rPr>
-          <w:fldChar w:fldCharType="separate"/>
-        </w:r>
-        <w:r>
-          <w:rPr>
-            <w:noProof/>
-            <w:webHidden/>
-          </w:rPr>
-          <w:t>19</w:t>
-        </w:r>
-        <w:r>
-          <w:rPr>
-            <w:noProof/>
-            <w:webHidden/>
-          </w:rPr>
-          <w:fldChar w:fldCharType="end"/>
-        </w:r>
-      </w:hyperlink>
-    </w:p>
-    <w:p>
-      <w:pPr>
         <w:rPr>
           <w:rFonts w:ascii="Century Gothic" w:hAnsi="Century Gothic"/>
           <w:sz w:val="20"/>
@@ -2739,7 +2730,7 @@
           <w:szCs w:val="36"/>
         </w:rPr>
       </w:pPr>
-      <w:bookmarkStart w:id="1" w:name="_Toc534285054"/>
+      <w:bookmarkStart w:id="1" w:name="_Toc362633"/>
       <w:r>
         <w:rPr>
           <w:rFonts w:ascii="Century Gothic" w:hAnsi="Century Gothic"/>
@@ -2866,7 +2857,7 @@
           <w:szCs w:val="36"/>
         </w:rPr>
       </w:pPr>
-      <w:bookmarkStart w:id="2" w:name="_Toc534285055"/>
+      <w:bookmarkStart w:id="2" w:name="_Toc362634"/>
       <w:r>
         <w:rPr>
           <w:rFonts w:ascii="Century Gothic" w:hAnsi="Century Gothic"/>
@@ -3039,7 +3030,7 @@
           <w:szCs w:val="36"/>
         </w:rPr>
       </w:pPr>
-      <w:bookmarkStart w:id="3" w:name="_Toc534285056"/>
+      <w:bookmarkStart w:id="3" w:name="_Toc362635"/>
       <w:r>
         <w:rPr>
           <w:rFonts w:ascii="Century Gothic" w:hAnsi="Century Gothic"/>
@@ -3633,7 +3624,7 @@
         </w:rPr>
         <w:br/>
       </w:r>
-      <w:bookmarkStart w:id="4" w:name="_Toc534285057"/>
+      <w:bookmarkStart w:id="4" w:name="_Toc362636"/>
       <w:r>
         <w:rPr>
           <w:rFonts w:ascii="Century Gothic" w:hAnsi="Century Gothic"/>
@@ -4196,7 +4187,7 @@
           <w:szCs w:val="20"/>
         </w:rPr>
       </w:pPr>
-      <w:bookmarkStart w:id="5" w:name="_Toc534285058"/>
+      <w:bookmarkStart w:id="5" w:name="_Toc362637"/>
       <w:r>
         <w:rPr>
           <w:rFonts w:ascii="Century Gothic" w:hAnsi="Century Gothic"/>
@@ -4656,7 +4647,7 @@
           <w:szCs w:val="36"/>
         </w:rPr>
       </w:pPr>
-      <w:bookmarkStart w:id="6" w:name="_Toc534285059"/>
+      <w:bookmarkStart w:id="6" w:name="_Toc362638"/>
       <w:r>
         <w:rPr>
           <w:rFonts w:ascii="Century Gothic" w:hAnsi="Century Gothic"/>
@@ -4868,7 +4859,7 @@
           <w:szCs w:val="36"/>
         </w:rPr>
       </w:pPr>
-      <w:bookmarkStart w:id="7" w:name="_Toc534285060"/>
+      <w:bookmarkStart w:id="7" w:name="_Toc362639"/>
       <w:r>
         <w:rPr>
           <w:rFonts w:ascii="Century Gothic" w:hAnsi="Century Gothic"/>
@@ -5011,7 +5002,7 @@
           <w:szCs w:val="36"/>
         </w:rPr>
       </w:pPr>
-      <w:bookmarkStart w:id="8" w:name="_Toc534285061"/>
+      <w:bookmarkStart w:id="8" w:name="_Toc362640"/>
       <w:r>
         <w:rPr>
           <w:rFonts w:ascii="Century Gothic" w:hAnsi="Century Gothic"/>
@@ -5062,6 +5053,7 @@
           <w:sz w:val="20"/>
         </w:rPr>
       </w:pPr>
+      <w:bookmarkStart w:id="9" w:name="_Toc362641"/>
       <w:proofErr w:type="spellStart"/>
       <w:r>
         <w:rPr>
@@ -5134,6 +5126,7 @@
         </w:rPr>
         <w:t xml:space="preserve"> Software Engineering: Using UML, Patterns and Java.</w:t>
       </w:r>
+      <w:bookmarkEnd w:id="9"/>
     </w:p>
     <w:p/>
     <w:p/>
@@ -5162,7 +5155,7 @@
           <w:szCs w:val="36"/>
         </w:rPr>
       </w:pPr>
-      <w:bookmarkStart w:id="9" w:name="_Toc534285062"/>
+      <w:bookmarkStart w:id="10" w:name="_Toc362642"/>
       <w:r>
         <w:rPr>
           <w:rFonts w:ascii="Century Gothic" w:hAnsi="Century Gothic"/>
@@ -5173,7 +5166,7 @@
         <w:lastRenderedPageBreak/>
         <w:t>Panoramica</w:t>
       </w:r>
-      <w:bookmarkEnd w:id="9"/>
+      <w:bookmarkEnd w:id="10"/>
     </w:p>
     <w:p>
       <w:pPr>
@@ -5532,7 +5525,7 @@
         </w:rPr>
         <w:t xml:space="preserve"> </w:t>
       </w:r>
-      <w:bookmarkStart w:id="10" w:name="_Toc534285063"/>
+      <w:bookmarkStart w:id="11" w:name="_Toc362643"/>
       <w:r>
         <w:rPr>
           <w:rFonts w:ascii="Century Gothic" w:hAnsi="Century Gothic"/>
@@ -5542,7 +5535,7 @@
         </w:rPr>
         <w:t>Architettura del Software Corrente</w:t>
       </w:r>
-      <w:bookmarkEnd w:id="10"/>
+      <w:bookmarkEnd w:id="11"/>
     </w:p>
     <w:p>
       <w:pPr>
@@ -5593,7 +5586,7 @@
           <w:szCs w:val="36"/>
         </w:rPr>
       </w:pPr>
-      <w:bookmarkStart w:id="11" w:name="_Toc534285064"/>
+      <w:bookmarkStart w:id="12" w:name="_Toc362644"/>
       <w:r>
         <w:rPr>
           <w:rFonts w:ascii="Century Gothic" w:hAnsi="Century Gothic"/>
@@ -5613,7 +5606,7 @@
         </w:rPr>
         <w:t xml:space="preserve"> del Sistema Proposto</w:t>
       </w:r>
-      <w:bookmarkEnd w:id="11"/>
+      <w:bookmarkEnd w:id="12"/>
     </w:p>
     <w:p>
       <w:pPr>
@@ -5640,7 +5633,7 @@
           <w:szCs w:val="36"/>
         </w:rPr>
       </w:pPr>
-      <w:bookmarkStart w:id="12" w:name="_Toc534285065"/>
+      <w:bookmarkStart w:id="13" w:name="_Toc362645"/>
       <w:r>
         <w:rPr>
           <w:rFonts w:ascii="Century Gothic" w:hAnsi="Century Gothic"/>
@@ -5650,7 +5643,7 @@
         </w:rPr>
         <w:t>Panoramica</w:t>
       </w:r>
-      <w:bookmarkEnd w:id="12"/>
+      <w:bookmarkEnd w:id="13"/>
     </w:p>
     <w:p>
       <w:pPr>
@@ -6143,7 +6136,7 @@
           <w:szCs w:val="36"/>
         </w:rPr>
         <w:drawing>
-          <wp:inline distT="0" distB="0" distL="0" distR="0">
+          <wp:inline distT="0" distB="0" distL="0" distR="0" wp14:anchorId="16A99486" wp14:editId="02B3A81C">
             <wp:extent cx="6639560" cy="1327785"/>
             <wp:effectExtent l="0" t="0" r="8890" b="5715"/>
             <wp:docPr id="2" name="Immagine 2"/>
@@ -6437,7 +6430,7 @@
           <w:szCs w:val="36"/>
         </w:rPr>
       </w:pPr>
-      <w:bookmarkStart w:id="13" w:name="_Toc534285066"/>
+      <w:bookmarkStart w:id="14" w:name="_Toc362646"/>
       <w:r>
         <w:rPr>
           <w:rFonts w:ascii="Century Gothic" w:hAnsi="Century Gothic"/>
@@ -6447,7 +6440,7 @@
         </w:rPr>
         <w:t>Decomposizione del sistema</w:t>
       </w:r>
-      <w:bookmarkEnd w:id="13"/>
+      <w:bookmarkEnd w:id="14"/>
     </w:p>
     <w:p>
       <w:pPr>
@@ -6494,7 +6487,7 @@
           <w:szCs w:val="36"/>
         </w:rPr>
         <w:drawing>
-          <wp:inline distT="0" distB="0" distL="0" distR="0">
+          <wp:inline distT="0" distB="0" distL="0" distR="0" wp14:anchorId="4144DBF7" wp14:editId="09B76981">
             <wp:extent cx="4866005" cy="5954395"/>
             <wp:effectExtent l="0" t="0" r="0" b="8255"/>
             <wp:docPr id="10" name="Immagine 10"/>
@@ -7665,7 +7658,7 @@
           <w:szCs w:val="36"/>
         </w:rPr>
       </w:pPr>
-      <w:bookmarkStart w:id="14" w:name="_Toc534285067"/>
+      <w:bookmarkStart w:id="15" w:name="_Toc362647"/>
       <w:r>
         <w:rPr>
           <w:rFonts w:ascii="Century Gothic" w:hAnsi="Century Gothic"/>
@@ -7675,7 +7668,7 @@
         </w:rPr>
         <w:t>Mapping Hardware/Software</w:t>
       </w:r>
-      <w:bookmarkEnd w:id="14"/>
+      <w:bookmarkEnd w:id="15"/>
     </w:p>
     <w:p>
       <w:pPr>
@@ -7705,7 +7698,7 @@
           <w:szCs w:val="36"/>
         </w:rPr>
         <w:drawing>
-          <wp:inline distT="0" distB="0" distL="0" distR="0">
+          <wp:inline distT="0" distB="0" distL="0" distR="0" wp14:anchorId="5C572B04" wp14:editId="171A184A">
             <wp:extent cx="6035040" cy="4612005"/>
             <wp:effectExtent l="0" t="0" r="3810" b="0"/>
             <wp:docPr id="7" name="Immagine 7"/>
@@ -8070,7 +8063,7 @@
           <w:szCs w:val="36"/>
         </w:rPr>
         <w:drawing>
-          <wp:inline distT="0" distB="0" distL="0" distR="0">
+          <wp:inline distT="0" distB="0" distL="0" distR="0" wp14:anchorId="5F228E92" wp14:editId="4BC46003">
             <wp:extent cx="4285615" cy="5359400"/>
             <wp:effectExtent l="0" t="0" r="635" b="0"/>
             <wp:docPr id="6" name="Immagine 6"/>
@@ -8162,7 +8155,7 @@
           <w:szCs w:val="36"/>
         </w:rPr>
       </w:pPr>
-      <w:bookmarkStart w:id="15" w:name="_Toc534285068"/>
+      <w:bookmarkStart w:id="16" w:name="_Toc362648"/>
       <w:r>
         <w:rPr>
           <w:rFonts w:ascii="Century Gothic" w:hAnsi="Century Gothic"/>
@@ -8173,7 +8166,7 @@
         <w:lastRenderedPageBreak/>
         <w:t>Gestione dei dati persistenti</w:t>
       </w:r>
-      <w:bookmarkEnd w:id="15"/>
+      <w:bookmarkEnd w:id="16"/>
     </w:p>
     <w:p>
       <w:pPr>
@@ -8289,7 +8282,7 @@
           <w:szCs w:val="20"/>
         </w:rPr>
         <w:drawing>
-          <wp:inline distT="0" distB="0" distL="0" distR="0" wp14:anchorId="4BB4D47F" wp14:editId="7348E6B9">
+          <wp:inline distT="0" distB="0" distL="0" distR="0" wp14:anchorId="47A43F49" wp14:editId="031CB874">
             <wp:extent cx="6114415" cy="4070985"/>
             <wp:effectExtent l="0" t="0" r="635" b="5715"/>
             <wp:docPr id="4" name="Immagine 4"/>
@@ -8735,6 +8728,7 @@
           <w:szCs w:val="20"/>
         </w:rPr>
       </w:pPr>
+      <w:bookmarkStart w:id="17" w:name="_Toc362649"/>
       <w:r>
         <w:rPr>
           <w:rFonts w:ascii="Century Gothic" w:hAnsi="Century Gothic"/>
@@ -8756,6 +8750,7 @@
         </w:rPr>
         <w:t>Entity-Relationship</w:t>
       </w:r>
+      <w:bookmarkEnd w:id="17"/>
       <w:proofErr w:type="spellEnd"/>
       <w:r>
         <w:rPr>
@@ -8791,7 +8786,7 @@
           <w:szCs w:val="20"/>
         </w:rPr>
         <w:drawing>
-          <wp:anchor distT="0" distB="0" distL="114300" distR="114300" simplePos="0" relativeHeight="251662336" behindDoc="0" locked="0" layoutInCell="1" allowOverlap="1" wp14:anchorId="4EC83833">
+          <wp:anchor distT="0" distB="0" distL="114300" distR="114300" simplePos="0" relativeHeight="251662336" behindDoc="0" locked="0" layoutInCell="1" allowOverlap="1" wp14:anchorId="7FDCE0F3" wp14:editId="57AECDED">
             <wp:simplePos x="0" y="0"/>
             <wp:positionH relativeFrom="margin">
               <wp:align>center</wp:align>
@@ -8998,7 +8993,7 @@
           <w:szCs w:val="20"/>
         </w:rPr>
         <w:drawing>
-          <wp:inline distT="0" distB="0" distL="0" distR="0" wp14:anchorId="704E2B82" wp14:editId="01E80FA5">
+          <wp:inline distT="0" distB="0" distL="0" distR="0" wp14:anchorId="681EF368" wp14:editId="066CD5B8">
             <wp:extent cx="6115685" cy="6941185"/>
             <wp:effectExtent l="0" t="0" r="0" b="0"/>
             <wp:docPr id="9" name="Immagine 9"/>
@@ -14731,7 +14726,7 @@
           <w:szCs w:val="36"/>
         </w:rPr>
       </w:pPr>
-      <w:bookmarkStart w:id="16" w:name="_Toc534285069"/>
+      <w:bookmarkStart w:id="18" w:name="_Toc362650"/>
       <w:r>
         <w:rPr>
           <w:rFonts w:ascii="Century Gothic" w:hAnsi="Century Gothic"/>
@@ -14741,7 +14736,7 @@
         </w:rPr>
         <w:t>Controllo degli accessi e della sicurezza</w:t>
       </w:r>
-      <w:bookmarkEnd w:id="16"/>
+      <w:bookmarkEnd w:id="18"/>
     </w:p>
     <w:p>
       <w:pPr>
@@ -16236,7 +16231,7 @@
           <w:szCs w:val="36"/>
         </w:rPr>
       </w:pPr>
-      <w:bookmarkStart w:id="17" w:name="_Toc534285070"/>
+      <w:bookmarkStart w:id="19" w:name="_Toc362651"/>
       <w:r>
         <w:rPr>
           <w:rFonts w:ascii="Century Gothic" w:hAnsi="Century Gothic"/>
@@ -16246,7 +16241,7 @@
         </w:rPr>
         <w:t>Controllo del software globale</w:t>
       </w:r>
-      <w:bookmarkEnd w:id="17"/>
+      <w:bookmarkEnd w:id="19"/>
     </w:p>
     <w:p>
       <w:pPr>
@@ -16314,7 +16309,7 @@
           <w:szCs w:val="20"/>
         </w:rPr>
       </w:pPr>
-      <w:bookmarkStart w:id="18" w:name="_Toc534285071"/>
+      <w:bookmarkStart w:id="20" w:name="_Toc362652"/>
       <w:r>
         <w:rPr>
           <w:rFonts w:ascii="Century Gothic" w:hAnsi="Century Gothic"/>
@@ -16334,7 +16329,7 @@
         </w:rPr>
         <w:t>boundary</w:t>
       </w:r>
-      <w:bookmarkEnd w:id="18"/>
+      <w:bookmarkEnd w:id="20"/>
       <w:proofErr w:type="spellEnd"/>
     </w:p>
     <w:p>
@@ -16378,7 +16373,7 @@
           <w:szCs w:val="20"/>
         </w:rPr>
       </w:pPr>
-      <w:bookmarkStart w:id="19" w:name="_Toc534285072"/>
+      <w:bookmarkStart w:id="21" w:name="_Toc362653"/>
       <w:r>
         <w:rPr>
           <w:rFonts w:ascii="Century Gothic" w:hAnsi="Century Gothic"/>
@@ -16388,7 +16383,7 @@
         </w:rPr>
         <w:t>Scenari</w:t>
       </w:r>
-      <w:bookmarkEnd w:id="19"/>
+      <w:bookmarkEnd w:id="21"/>
     </w:p>
     <w:p>
       <w:pPr>
@@ -17113,7 +17108,7 @@
           <w:szCs w:val="36"/>
         </w:rPr>
       </w:pPr>
-      <w:bookmarkStart w:id="20" w:name="_Toc534285073"/>
+      <w:bookmarkStart w:id="22" w:name="_Toc362654"/>
       <w:r>
         <w:rPr>
           <w:rFonts w:ascii="Century Gothic" w:hAnsi="Century Gothic"/>
@@ -17124,7 +17119,7 @@
         <w:lastRenderedPageBreak/>
         <w:t>Casi d’uso</w:t>
       </w:r>
-      <w:bookmarkEnd w:id="20"/>
+      <w:bookmarkEnd w:id="22"/>
     </w:p>
     <w:p>
       <w:pPr>
@@ -18515,7 +18510,7 @@
           <w:szCs w:val="20"/>
         </w:rPr>
       </w:pPr>
-      <w:bookmarkStart w:id="21" w:name="_Toc534285074"/>
+      <w:bookmarkStart w:id="23" w:name="_Toc362655"/>
       <w:r>
         <w:rPr>
           <w:rFonts w:ascii="Century Gothic" w:hAnsi="Century Gothic"/>
@@ -18525,7 +18520,7 @@
         </w:rPr>
         <w:t>Servizi dei Sottosistemi</w:t>
       </w:r>
-      <w:bookmarkEnd w:id="21"/>
+      <w:bookmarkEnd w:id="23"/>
     </w:p>
     <w:p>
       <w:pPr>
@@ -18553,7 +18548,7 @@
           <w:szCs w:val="20"/>
         </w:rPr>
       </w:pPr>
-      <w:bookmarkStart w:id="22" w:name="_Toc534285075"/>
+      <w:bookmarkStart w:id="24" w:name="_Toc362656"/>
       <w:r>
         <w:rPr>
           <w:rFonts w:ascii="Century Gothic" w:hAnsi="Century Gothic"/>
@@ -18563,7 +18558,7 @@
         </w:rPr>
         <w:t>Gestione Utenti</w:t>
       </w:r>
-      <w:bookmarkEnd w:id="22"/>
+      <w:bookmarkEnd w:id="24"/>
     </w:p>
     <w:p>
       <w:pPr>
@@ -19165,7 +19160,7 @@
           <w:szCs w:val="20"/>
         </w:rPr>
       </w:pPr>
-      <w:bookmarkStart w:id="23" w:name="_Toc534285076"/>
+      <w:bookmarkStart w:id="25" w:name="_Toc362657"/>
       <w:r>
         <w:rPr>
           <w:rFonts w:ascii="Century Gothic" w:hAnsi="Century Gothic"/>
@@ -19175,7 +19170,7 @@
         </w:rPr>
         <w:t>Gestione Storia</w:t>
       </w:r>
-      <w:bookmarkEnd w:id="23"/>
+      <w:bookmarkEnd w:id="25"/>
     </w:p>
     <w:p>
       <w:pPr>
@@ -19829,7 +19824,7 @@
           <w:szCs w:val="20"/>
         </w:rPr>
       </w:pPr>
-      <w:bookmarkStart w:id="24" w:name="_Toc534285077"/>
+      <w:bookmarkStart w:id="26" w:name="_Toc362658"/>
       <w:r>
         <w:rPr>
           <w:rFonts w:ascii="Century Gothic" w:hAnsi="Century Gothic"/>
@@ -19839,7 +19834,7 @@
         </w:rPr>
         <w:t>Gestione Sessione</w:t>
       </w:r>
-      <w:bookmarkEnd w:id="24"/>
+      <w:bookmarkEnd w:id="26"/>
     </w:p>
     <w:p>
       <w:pPr>
@@ -25836,7 +25831,7 @@
 </file>
 
 <file path=customXml/itemProps1.xml><?xml version="1.0" encoding="utf-8"?>
-<ds:datastoreItem xmlns:ds="http://schemas.openxmlformats.org/officeDocument/2006/customXml" ds:itemID="{6A0D0BFE-A3B7-48CC-9C11-9C6E319A7C30}">
+<ds:datastoreItem xmlns:ds="http://schemas.openxmlformats.org/officeDocument/2006/customXml" ds:itemID="{8513A31A-EE33-4C00-BF18-829DA7C837B1}">
   <ds:schemaRefs>
     <ds:schemaRef ds:uri="http://schemas.openxmlformats.org/officeDocument/2006/bibliography"/>
   </ds:schemaRefs>

</xml_diff>

<commit_message>
Fix pdf e nomi
</commit_message>
<xml_diff>
--- a/Deliverables/System Design Document.docx
+++ b/Deliverables/System Design Document.docx
@@ -583,7 +583,7 @@
         <w:rPr>
           <w:rFonts w:ascii="Century Gothic" w:hAnsi="Century Gothic"/>
           <w:b/>
-          <w:sz w:val="56"/>
+          <w:sz w:val="72"/>
         </w:rPr>
       </w:pPr>
       <w:r>
@@ -602,12 +602,697 @@
         </w:rPr>
         <w:t>SYSTEM DESIGN DOCUMENT</w:t>
       </w:r>
-      <w:r>
-        <w:rPr>
+    </w:p>
+    <w:p>
+      <w:pPr>
+        <w:rPr>
+          <w:rFonts w:ascii="Century Gothic" w:hAnsi="Century Gothic"/>
           <w:b/>
+          <w:sz w:val="72"/>
+        </w:rPr>
+      </w:pPr>
+      <w:r>
+        <w:rPr>
+          <w:rFonts w:ascii="Century Gothic" w:hAnsi="Century Gothic"/>
+          <w:b/>
+          <w:sz w:val="72"/>
         </w:rPr>
         <w:br w:type="page"/>
       </w:r>
+    </w:p>
+    <w:tbl>
+      <w:tblPr>
+        <w:tblStyle w:val="Tabellagriglia4-colore3"/>
+        <w:tblpPr w:leftFromText="141" w:rightFromText="141" w:horzAnchor="margin" w:tblpY="2196"/>
+        <w:tblW w:w="0" w:type="auto"/>
+        <w:tblLook w:val="04A0" w:firstRow="1" w:lastRow="0" w:firstColumn="1" w:lastColumn="0" w:noHBand="0" w:noVBand="1"/>
+      </w:tblPr>
+      <w:tblGrid>
+        <w:gridCol w:w="2696"/>
+        <w:gridCol w:w="2692"/>
+        <w:gridCol w:w="2256"/>
+        <w:gridCol w:w="2812"/>
+      </w:tblGrid>
+      <w:tr>
+        <w:trPr>
+          <w:cnfStyle w:val="100000000000" w:firstRow="1" w:lastRow="0" w:firstColumn="0" w:lastColumn="0" w:oddVBand="0" w:evenVBand="0" w:oddHBand="0" w:evenHBand="0" w:firstRowFirstColumn="0" w:firstRowLastColumn="0" w:lastRowFirstColumn="0" w:lastRowLastColumn="0"/>
+        </w:trPr>
+        <w:tc>
+          <w:tcPr>
+            <w:cnfStyle w:val="001000000000" w:firstRow="0" w:lastRow="0" w:firstColumn="1" w:lastColumn="0" w:oddVBand="0" w:evenVBand="0" w:oddHBand="0" w:evenHBand="0" w:firstRowFirstColumn="0" w:firstRowLastColumn="0" w:lastRowFirstColumn="0" w:lastRowLastColumn="0"/>
+            <w:tcW w:w="2696" w:type="dxa"/>
+          </w:tcPr>
+          <w:p>
+            <w:pPr>
+              <w:rPr>
+                <w:rFonts w:ascii="Century Gothic" w:hAnsi="Century Gothic"/>
+                <w:b w:val="0"/>
+                <w:color w:val="000000" w:themeColor="text1"/>
+                <w:sz w:val="28"/>
+                <w:szCs w:val="64"/>
+              </w:rPr>
+            </w:pPr>
+            <w:r>
+              <w:rPr>
+                <w:rFonts w:ascii="Century Gothic" w:hAnsi="Century Gothic"/>
+                <w:b w:val="0"/>
+                <w:color w:val="000000" w:themeColor="text1"/>
+                <w:sz w:val="28"/>
+                <w:szCs w:val="64"/>
+              </w:rPr>
+              <w:lastRenderedPageBreak/>
+              <w:t>Data</w:t>
+            </w:r>
+          </w:p>
+        </w:tc>
+        <w:tc>
+          <w:tcPr>
+            <w:tcW w:w="2692" w:type="dxa"/>
+          </w:tcPr>
+          <w:p>
+            <w:pPr>
+              <w:cnfStyle w:val="100000000000" w:firstRow="1" w:lastRow="0" w:firstColumn="0" w:lastColumn="0" w:oddVBand="0" w:evenVBand="0" w:oddHBand="0" w:evenHBand="0" w:firstRowFirstColumn="0" w:firstRowLastColumn="0" w:lastRowFirstColumn="0" w:lastRowLastColumn="0"/>
+              <w:rPr>
+                <w:rFonts w:ascii="Century Gothic" w:hAnsi="Century Gothic"/>
+                <w:b w:val="0"/>
+                <w:color w:val="000000" w:themeColor="text1"/>
+                <w:sz w:val="28"/>
+                <w:szCs w:val="64"/>
+              </w:rPr>
+            </w:pPr>
+            <w:r>
+              <w:rPr>
+                <w:rFonts w:ascii="Century Gothic" w:hAnsi="Century Gothic"/>
+                <w:b w:val="0"/>
+                <w:color w:val="000000" w:themeColor="text1"/>
+                <w:sz w:val="28"/>
+                <w:szCs w:val="64"/>
+              </w:rPr>
+              <w:t>Versione</w:t>
+            </w:r>
+          </w:p>
+        </w:tc>
+        <w:tc>
+          <w:tcPr>
+            <w:tcW w:w="2256" w:type="dxa"/>
+          </w:tcPr>
+          <w:p>
+            <w:pPr>
+              <w:cnfStyle w:val="100000000000" w:firstRow="1" w:lastRow="0" w:firstColumn="0" w:lastColumn="0" w:oddVBand="0" w:evenVBand="0" w:oddHBand="0" w:evenHBand="0" w:firstRowFirstColumn="0" w:firstRowLastColumn="0" w:lastRowFirstColumn="0" w:lastRowLastColumn="0"/>
+              <w:rPr>
+                <w:rFonts w:ascii="Century Gothic" w:hAnsi="Century Gothic"/>
+                <w:b w:val="0"/>
+                <w:color w:val="000000" w:themeColor="text1"/>
+                <w:sz w:val="28"/>
+                <w:szCs w:val="64"/>
+              </w:rPr>
+            </w:pPr>
+            <w:r>
+              <w:rPr>
+                <w:rFonts w:ascii="Century Gothic" w:hAnsi="Century Gothic"/>
+                <w:b w:val="0"/>
+                <w:color w:val="000000" w:themeColor="text1"/>
+                <w:sz w:val="28"/>
+                <w:szCs w:val="64"/>
+              </w:rPr>
+              <w:t>Descrizione</w:t>
+            </w:r>
+          </w:p>
+        </w:tc>
+        <w:tc>
+          <w:tcPr>
+            <w:tcW w:w="2812" w:type="dxa"/>
+          </w:tcPr>
+          <w:p>
+            <w:pPr>
+              <w:cnfStyle w:val="100000000000" w:firstRow="1" w:lastRow="0" w:firstColumn="0" w:lastColumn="0" w:oddVBand="0" w:evenVBand="0" w:oddHBand="0" w:evenHBand="0" w:firstRowFirstColumn="0" w:firstRowLastColumn="0" w:lastRowFirstColumn="0" w:lastRowLastColumn="0"/>
+              <w:rPr>
+                <w:rFonts w:ascii="Century Gothic" w:hAnsi="Century Gothic"/>
+                <w:b w:val="0"/>
+                <w:color w:val="000000" w:themeColor="text1"/>
+                <w:sz w:val="28"/>
+                <w:szCs w:val="64"/>
+              </w:rPr>
+            </w:pPr>
+            <w:r>
+              <w:rPr>
+                <w:rFonts w:ascii="Century Gothic" w:hAnsi="Century Gothic"/>
+                <w:b w:val="0"/>
+                <w:color w:val="000000" w:themeColor="text1"/>
+                <w:sz w:val="28"/>
+                <w:szCs w:val="64"/>
+              </w:rPr>
+              <w:t>Autore</w:t>
+            </w:r>
+          </w:p>
+        </w:tc>
+      </w:tr>
+      <w:tr>
+        <w:trPr>
+          <w:cnfStyle w:val="000000100000" w:firstRow="0" w:lastRow="0" w:firstColumn="0" w:lastColumn="0" w:oddVBand="0" w:evenVBand="0" w:oddHBand="1" w:evenHBand="0" w:firstRowFirstColumn="0" w:firstRowLastColumn="0" w:lastRowFirstColumn="0" w:lastRowLastColumn="0"/>
+        </w:trPr>
+        <w:tc>
+          <w:tcPr>
+            <w:cnfStyle w:val="001000000000" w:firstRow="0" w:lastRow="0" w:firstColumn="1" w:lastColumn="0" w:oddVBand="0" w:evenVBand="0" w:oddHBand="0" w:evenHBand="0" w:firstRowFirstColumn="0" w:firstRowLastColumn="0" w:lastRowFirstColumn="0" w:lastRowLastColumn="0"/>
+            <w:tcW w:w="2696" w:type="dxa"/>
+          </w:tcPr>
+          <w:p>
+            <w:pPr>
+              <w:rPr>
+                <w:rFonts w:ascii="Century Gothic" w:hAnsi="Century Gothic"/>
+                <w:bCs w:val="0"/>
+                <w:color w:val="000000" w:themeColor="text1"/>
+                <w:sz w:val="24"/>
+                <w:szCs w:val="24"/>
+              </w:rPr>
+            </w:pPr>
+          </w:p>
+          <w:p>
+            <w:pPr>
+              <w:rPr>
+                <w:rFonts w:ascii="Century Gothic" w:hAnsi="Century Gothic"/>
+                <w:bCs w:val="0"/>
+                <w:color w:val="000000" w:themeColor="text1"/>
+                <w:sz w:val="24"/>
+                <w:szCs w:val="24"/>
+              </w:rPr>
+            </w:pPr>
+          </w:p>
+          <w:p>
+            <w:pPr>
+              <w:rPr>
+                <w:rFonts w:ascii="Century Gothic" w:hAnsi="Century Gothic"/>
+                <w:b w:val="0"/>
+                <w:color w:val="000000" w:themeColor="text1"/>
+                <w:sz w:val="24"/>
+                <w:szCs w:val="24"/>
+              </w:rPr>
+            </w:pPr>
+            <w:r>
+              <w:rPr>
+                <w:rFonts w:ascii="Century Gothic" w:hAnsi="Century Gothic"/>
+                <w:b w:val="0"/>
+                <w:color w:val="000000" w:themeColor="text1"/>
+                <w:sz w:val="24"/>
+                <w:szCs w:val="24"/>
+              </w:rPr>
+              <w:t>07</w:t>
+            </w:r>
+            <w:r>
+              <w:rPr>
+                <w:rFonts w:ascii="Century Gothic" w:hAnsi="Century Gothic"/>
+                <w:b w:val="0"/>
+                <w:color w:val="000000" w:themeColor="text1"/>
+                <w:sz w:val="24"/>
+                <w:szCs w:val="24"/>
+              </w:rPr>
+              <w:t>/</w:t>
+            </w:r>
+            <w:r>
+              <w:rPr>
+                <w:rFonts w:ascii="Century Gothic" w:hAnsi="Century Gothic"/>
+                <w:b w:val="0"/>
+                <w:color w:val="000000" w:themeColor="text1"/>
+                <w:sz w:val="24"/>
+                <w:szCs w:val="24"/>
+              </w:rPr>
+              <w:t>0</w:t>
+            </w:r>
+            <w:r>
+              <w:rPr>
+                <w:rFonts w:ascii="Century Gothic" w:hAnsi="Century Gothic"/>
+                <w:b w:val="0"/>
+                <w:color w:val="000000" w:themeColor="text1"/>
+                <w:sz w:val="24"/>
+                <w:szCs w:val="24"/>
+              </w:rPr>
+              <w:t>1/1</w:t>
+            </w:r>
+            <w:r>
+              <w:rPr>
+                <w:rFonts w:ascii="Century Gothic" w:hAnsi="Century Gothic"/>
+                <w:b w:val="0"/>
+                <w:color w:val="000000" w:themeColor="text1"/>
+                <w:sz w:val="24"/>
+                <w:szCs w:val="24"/>
+              </w:rPr>
+              <w:t>9</w:t>
+            </w:r>
+          </w:p>
+        </w:tc>
+        <w:tc>
+          <w:tcPr>
+            <w:tcW w:w="2692" w:type="dxa"/>
+          </w:tcPr>
+          <w:p>
+            <w:pPr>
+              <w:cnfStyle w:val="000000100000" w:firstRow="0" w:lastRow="0" w:firstColumn="0" w:lastColumn="0" w:oddVBand="0" w:evenVBand="0" w:oddHBand="1" w:evenHBand="0" w:firstRowFirstColumn="0" w:firstRowLastColumn="0" w:lastRowFirstColumn="0" w:lastRowLastColumn="0"/>
+              <w:rPr>
+                <w:rFonts w:ascii="Century Gothic" w:hAnsi="Century Gothic"/>
+                <w:color w:val="000000" w:themeColor="text1"/>
+                <w:sz w:val="24"/>
+                <w:szCs w:val="24"/>
+              </w:rPr>
+            </w:pPr>
+          </w:p>
+          <w:p>
+            <w:pPr>
+              <w:cnfStyle w:val="000000100000" w:firstRow="0" w:lastRow="0" w:firstColumn="0" w:lastColumn="0" w:oddVBand="0" w:evenVBand="0" w:oddHBand="1" w:evenHBand="0" w:firstRowFirstColumn="0" w:firstRowLastColumn="0" w:lastRowFirstColumn="0" w:lastRowLastColumn="0"/>
+              <w:rPr>
+                <w:rFonts w:ascii="Century Gothic" w:hAnsi="Century Gothic"/>
+                <w:color w:val="000000" w:themeColor="text1"/>
+                <w:sz w:val="24"/>
+                <w:szCs w:val="24"/>
+              </w:rPr>
+            </w:pPr>
+          </w:p>
+          <w:p>
+            <w:pPr>
+              <w:cnfStyle w:val="000000100000" w:firstRow="0" w:lastRow="0" w:firstColumn="0" w:lastColumn="0" w:oddVBand="0" w:evenVBand="0" w:oddHBand="1" w:evenHBand="0" w:firstRowFirstColumn="0" w:firstRowLastColumn="0" w:lastRowFirstColumn="0" w:lastRowLastColumn="0"/>
+              <w:rPr>
+                <w:rFonts w:ascii="Century Gothic" w:hAnsi="Century Gothic"/>
+                <w:color w:val="000000" w:themeColor="text1"/>
+                <w:sz w:val="24"/>
+                <w:szCs w:val="24"/>
+              </w:rPr>
+            </w:pPr>
+            <w:r>
+              <w:rPr>
+                <w:rFonts w:ascii="Century Gothic" w:hAnsi="Century Gothic"/>
+                <w:color w:val="000000" w:themeColor="text1"/>
+                <w:sz w:val="24"/>
+                <w:szCs w:val="24"/>
+              </w:rPr>
+              <w:t>1.0</w:t>
+            </w:r>
+          </w:p>
+        </w:tc>
+        <w:tc>
+          <w:tcPr>
+            <w:tcW w:w="2256" w:type="dxa"/>
+          </w:tcPr>
+          <w:p>
+            <w:pPr>
+              <w:cnfStyle w:val="000000100000" w:firstRow="0" w:lastRow="0" w:firstColumn="0" w:lastColumn="0" w:oddVBand="0" w:evenVBand="0" w:oddHBand="1" w:evenHBand="0" w:firstRowFirstColumn="0" w:firstRowLastColumn="0" w:lastRowFirstColumn="0" w:lastRowLastColumn="0"/>
+              <w:rPr>
+                <w:rFonts w:ascii="Century Gothic" w:hAnsi="Century Gothic"/>
+                <w:color w:val="000000" w:themeColor="text1"/>
+                <w:sz w:val="24"/>
+                <w:szCs w:val="24"/>
+              </w:rPr>
+            </w:pPr>
+          </w:p>
+          <w:p>
+            <w:pPr>
+              <w:cnfStyle w:val="000000100000" w:firstRow="0" w:lastRow="0" w:firstColumn="0" w:lastColumn="0" w:oddVBand="0" w:evenVBand="0" w:oddHBand="1" w:evenHBand="0" w:firstRowFirstColumn="0" w:firstRowLastColumn="0" w:lastRowFirstColumn="0" w:lastRowLastColumn="0"/>
+              <w:rPr>
+                <w:rFonts w:ascii="Century Gothic" w:hAnsi="Century Gothic"/>
+                <w:color w:val="000000" w:themeColor="text1"/>
+                <w:sz w:val="24"/>
+                <w:szCs w:val="24"/>
+              </w:rPr>
+            </w:pPr>
+            <w:r>
+              <w:rPr>
+                <w:rFonts w:ascii="Century Gothic" w:hAnsi="Century Gothic"/>
+                <w:color w:val="000000" w:themeColor="text1"/>
+                <w:sz w:val="24"/>
+                <w:szCs w:val="24"/>
+              </w:rPr>
+              <w:t>Comple</w:t>
+            </w:r>
+            <w:r>
+              <w:rPr>
+                <w:rFonts w:ascii="Century Gothic" w:hAnsi="Century Gothic"/>
+                <w:color w:val="000000" w:themeColor="text1"/>
+                <w:sz w:val="24"/>
+                <w:szCs w:val="24"/>
+              </w:rPr>
+              <w:t>tamento stesura documento</w:t>
+            </w:r>
+          </w:p>
+        </w:tc>
+        <w:tc>
+          <w:tcPr>
+            <w:tcW w:w="2812" w:type="dxa"/>
+          </w:tcPr>
+          <w:p>
+            <w:pPr>
+              <w:cnfStyle w:val="000000100000" w:firstRow="0" w:lastRow="0" w:firstColumn="0" w:lastColumn="0" w:oddVBand="0" w:evenVBand="0" w:oddHBand="1" w:evenHBand="0" w:firstRowFirstColumn="0" w:firstRowLastColumn="0" w:lastRowFirstColumn="0" w:lastRowLastColumn="0"/>
+              <w:rPr>
+                <w:rFonts w:ascii="Century Gothic" w:hAnsi="Century Gothic"/>
+                <w:color w:val="000000" w:themeColor="text1"/>
+                <w:sz w:val="24"/>
+                <w:szCs w:val="24"/>
+              </w:rPr>
+            </w:pPr>
+          </w:p>
+          <w:p>
+            <w:pPr>
+              <w:cnfStyle w:val="000000100000" w:firstRow="0" w:lastRow="0" w:firstColumn="0" w:lastColumn="0" w:oddVBand="0" w:evenVBand="0" w:oddHBand="1" w:evenHBand="0" w:firstRowFirstColumn="0" w:firstRowLastColumn="0" w:lastRowFirstColumn="0" w:lastRowLastColumn="0"/>
+              <w:rPr>
+                <w:rFonts w:ascii="Century Gothic" w:hAnsi="Century Gothic"/>
+                <w:color w:val="000000" w:themeColor="text1"/>
+                <w:sz w:val="24"/>
+                <w:szCs w:val="24"/>
+              </w:rPr>
+            </w:pPr>
+            <w:r>
+              <w:rPr>
+                <w:rFonts w:ascii="Century Gothic" w:hAnsi="Century Gothic"/>
+                <w:color w:val="000000" w:themeColor="text1"/>
+                <w:sz w:val="24"/>
+                <w:szCs w:val="24"/>
+              </w:rPr>
+              <w:t>Raffaele Vitiello</w:t>
+            </w:r>
+          </w:p>
+          <w:p>
+            <w:pPr>
+              <w:cnfStyle w:val="000000100000" w:firstRow="0" w:lastRow="0" w:firstColumn="0" w:lastColumn="0" w:oddVBand="0" w:evenVBand="0" w:oddHBand="1" w:evenHBand="0" w:firstRowFirstColumn="0" w:firstRowLastColumn="0" w:lastRowFirstColumn="0" w:lastRowLastColumn="0"/>
+              <w:rPr>
+                <w:rFonts w:ascii="Century Gothic" w:hAnsi="Century Gothic"/>
+                <w:color w:val="000000" w:themeColor="text1"/>
+                <w:sz w:val="24"/>
+                <w:szCs w:val="24"/>
+              </w:rPr>
+            </w:pPr>
+            <w:r>
+              <w:rPr>
+                <w:rFonts w:ascii="Century Gothic" w:hAnsi="Century Gothic"/>
+                <w:color w:val="000000" w:themeColor="text1"/>
+                <w:sz w:val="24"/>
+                <w:szCs w:val="24"/>
+              </w:rPr>
+              <w:t>Francesco Giuliano</w:t>
+            </w:r>
+          </w:p>
+          <w:p>
+            <w:pPr>
+              <w:cnfStyle w:val="000000100000" w:firstRow="0" w:lastRow="0" w:firstColumn="0" w:lastColumn="0" w:oddVBand="0" w:evenVBand="0" w:oddHBand="1" w:evenHBand="0" w:firstRowFirstColumn="0" w:firstRowLastColumn="0" w:lastRowFirstColumn="0" w:lastRowLastColumn="0"/>
+              <w:rPr>
+                <w:rFonts w:ascii="Century Gothic" w:hAnsi="Century Gothic"/>
+                <w:color w:val="000000" w:themeColor="text1"/>
+                <w:sz w:val="24"/>
+                <w:szCs w:val="24"/>
+              </w:rPr>
+            </w:pPr>
+          </w:p>
+        </w:tc>
+      </w:tr>
+      <w:tr>
+        <w:tc>
+          <w:tcPr>
+            <w:cnfStyle w:val="001000000000" w:firstRow="0" w:lastRow="0" w:firstColumn="1" w:lastColumn="0" w:oddVBand="0" w:evenVBand="0" w:oddHBand="0" w:evenHBand="0" w:firstRowFirstColumn="0" w:firstRowLastColumn="0" w:lastRowFirstColumn="0" w:lastRowLastColumn="0"/>
+            <w:tcW w:w="2696" w:type="dxa"/>
+          </w:tcPr>
+          <w:p>
+            <w:pPr>
+              <w:rPr>
+                <w:rFonts w:ascii="Century Gothic" w:hAnsi="Century Gothic"/>
+                <w:b w:val="0"/>
+                <w:color w:val="000000" w:themeColor="text1"/>
+                <w:sz w:val="24"/>
+                <w:szCs w:val="24"/>
+              </w:rPr>
+            </w:pPr>
+          </w:p>
+          <w:p>
+            <w:pPr>
+              <w:rPr>
+                <w:rFonts w:ascii="Century Gothic" w:hAnsi="Century Gothic"/>
+                <w:color w:val="000000" w:themeColor="text1"/>
+                <w:sz w:val="24"/>
+                <w:szCs w:val="24"/>
+              </w:rPr>
+            </w:pPr>
+          </w:p>
+          <w:p>
+            <w:pPr>
+              <w:rPr>
+                <w:rFonts w:ascii="Century Gothic" w:hAnsi="Century Gothic"/>
+                <w:b w:val="0"/>
+                <w:bCs w:val="0"/>
+                <w:color w:val="000000" w:themeColor="text1"/>
+                <w:sz w:val="24"/>
+                <w:szCs w:val="24"/>
+              </w:rPr>
+            </w:pPr>
+            <w:r>
+              <w:rPr>
+                <w:rFonts w:ascii="Century Gothic" w:hAnsi="Century Gothic"/>
+                <w:b w:val="0"/>
+                <w:bCs w:val="0"/>
+                <w:color w:val="000000" w:themeColor="text1"/>
+                <w:sz w:val="24"/>
+                <w:szCs w:val="24"/>
+              </w:rPr>
+              <w:t>12</w:t>
+            </w:r>
+            <w:r>
+              <w:rPr>
+                <w:rFonts w:ascii="Century Gothic" w:hAnsi="Century Gothic"/>
+                <w:b w:val="0"/>
+                <w:bCs w:val="0"/>
+                <w:color w:val="000000" w:themeColor="text1"/>
+                <w:sz w:val="24"/>
+                <w:szCs w:val="24"/>
+              </w:rPr>
+              <w:t>/</w:t>
+            </w:r>
+            <w:r>
+              <w:rPr>
+                <w:rFonts w:ascii="Century Gothic" w:hAnsi="Century Gothic"/>
+                <w:b w:val="0"/>
+                <w:bCs w:val="0"/>
+                <w:color w:val="000000" w:themeColor="text1"/>
+                <w:sz w:val="24"/>
+                <w:szCs w:val="24"/>
+              </w:rPr>
+              <w:t>01</w:t>
+            </w:r>
+            <w:r>
+              <w:rPr>
+                <w:rFonts w:ascii="Century Gothic" w:hAnsi="Century Gothic"/>
+                <w:b w:val="0"/>
+                <w:bCs w:val="0"/>
+                <w:color w:val="000000" w:themeColor="text1"/>
+                <w:sz w:val="24"/>
+                <w:szCs w:val="24"/>
+              </w:rPr>
+              <w:t>/1</w:t>
+            </w:r>
+            <w:r>
+              <w:rPr>
+                <w:rFonts w:ascii="Century Gothic" w:hAnsi="Century Gothic"/>
+                <w:b w:val="0"/>
+                <w:bCs w:val="0"/>
+                <w:color w:val="000000" w:themeColor="text1"/>
+                <w:sz w:val="24"/>
+                <w:szCs w:val="24"/>
+              </w:rPr>
+              <w:t>9</w:t>
+            </w:r>
+          </w:p>
+          <w:p>
+            <w:pPr>
+              <w:rPr>
+                <w:rFonts w:ascii="Century Gothic" w:hAnsi="Century Gothic"/>
+                <w:b w:val="0"/>
+                <w:color w:val="000000" w:themeColor="text1"/>
+                <w:sz w:val="24"/>
+                <w:szCs w:val="24"/>
+              </w:rPr>
+            </w:pPr>
+          </w:p>
+        </w:tc>
+        <w:tc>
+          <w:tcPr>
+            <w:tcW w:w="2692" w:type="dxa"/>
+          </w:tcPr>
+          <w:p>
+            <w:pPr>
+              <w:cnfStyle w:val="000000000000" w:firstRow="0" w:lastRow="0" w:firstColumn="0" w:lastColumn="0" w:oddVBand="0" w:evenVBand="0" w:oddHBand="0" w:evenHBand="0" w:firstRowFirstColumn="0" w:firstRowLastColumn="0" w:lastRowFirstColumn="0" w:lastRowLastColumn="0"/>
+              <w:rPr>
+                <w:rFonts w:ascii="Century Gothic" w:hAnsi="Century Gothic"/>
+                <w:color w:val="000000" w:themeColor="text1"/>
+                <w:sz w:val="24"/>
+                <w:szCs w:val="24"/>
+              </w:rPr>
+            </w:pPr>
+          </w:p>
+          <w:p>
+            <w:pPr>
+              <w:cnfStyle w:val="000000000000" w:firstRow="0" w:lastRow="0" w:firstColumn="0" w:lastColumn="0" w:oddVBand="0" w:evenVBand="0" w:oddHBand="0" w:evenHBand="0" w:firstRowFirstColumn="0" w:firstRowLastColumn="0" w:lastRowFirstColumn="0" w:lastRowLastColumn="0"/>
+              <w:rPr>
+                <w:rFonts w:ascii="Century Gothic" w:hAnsi="Century Gothic"/>
+                <w:color w:val="000000" w:themeColor="text1"/>
+                <w:sz w:val="24"/>
+                <w:szCs w:val="24"/>
+              </w:rPr>
+            </w:pPr>
+          </w:p>
+          <w:p>
+            <w:pPr>
+              <w:cnfStyle w:val="000000000000" w:firstRow="0" w:lastRow="0" w:firstColumn="0" w:lastColumn="0" w:oddVBand="0" w:evenVBand="0" w:oddHBand="0" w:evenHBand="0" w:firstRowFirstColumn="0" w:firstRowLastColumn="0" w:lastRowFirstColumn="0" w:lastRowLastColumn="0"/>
+              <w:rPr>
+                <w:rFonts w:ascii="Century Gothic" w:hAnsi="Century Gothic"/>
+                <w:color w:val="000000" w:themeColor="text1"/>
+                <w:sz w:val="24"/>
+                <w:szCs w:val="24"/>
+              </w:rPr>
+            </w:pPr>
+            <w:r>
+              <w:rPr>
+                <w:rFonts w:ascii="Century Gothic" w:hAnsi="Century Gothic"/>
+                <w:color w:val="000000" w:themeColor="text1"/>
+                <w:sz w:val="24"/>
+                <w:szCs w:val="24"/>
+              </w:rPr>
+              <w:t>1.1</w:t>
+            </w:r>
+          </w:p>
+        </w:tc>
+        <w:tc>
+          <w:tcPr>
+            <w:tcW w:w="2256" w:type="dxa"/>
+          </w:tcPr>
+          <w:p>
+            <w:pPr>
+              <w:cnfStyle w:val="000000000000" w:firstRow="0" w:lastRow="0" w:firstColumn="0" w:lastColumn="0" w:oddVBand="0" w:evenVBand="0" w:oddHBand="0" w:evenHBand="0" w:firstRowFirstColumn="0" w:firstRowLastColumn="0" w:lastRowFirstColumn="0" w:lastRowLastColumn="0"/>
+              <w:rPr>
+                <w:rFonts w:ascii="Century Gothic" w:hAnsi="Century Gothic"/>
+                <w:color w:val="000000" w:themeColor="text1"/>
+                <w:sz w:val="24"/>
+                <w:szCs w:val="24"/>
+              </w:rPr>
+            </w:pPr>
+          </w:p>
+          <w:p>
+            <w:pPr>
+              <w:cnfStyle w:val="000000000000" w:firstRow="0" w:lastRow="0" w:firstColumn="0" w:lastColumn="0" w:oddVBand="0" w:evenVBand="0" w:oddHBand="0" w:evenHBand="0" w:firstRowFirstColumn="0" w:firstRowLastColumn="0" w:lastRowFirstColumn="0" w:lastRowLastColumn="0"/>
+              <w:rPr>
+                <w:rFonts w:ascii="Century Gothic" w:hAnsi="Century Gothic"/>
+                <w:color w:val="000000" w:themeColor="text1"/>
+                <w:sz w:val="24"/>
+                <w:szCs w:val="24"/>
+              </w:rPr>
+            </w:pPr>
+            <w:r>
+              <w:rPr>
+                <w:rFonts w:ascii="Century Gothic" w:hAnsi="Century Gothic"/>
+                <w:color w:val="000000" w:themeColor="text1"/>
+                <w:sz w:val="24"/>
+                <w:szCs w:val="24"/>
+              </w:rPr>
+              <w:t>Revisione finale del documento con correzioni</w:t>
+            </w:r>
+          </w:p>
+          <w:p>
+            <w:pPr>
+              <w:cnfStyle w:val="000000000000" w:firstRow="0" w:lastRow="0" w:firstColumn="0" w:lastColumn="0" w:oddVBand="0" w:evenVBand="0" w:oddHBand="0" w:evenHBand="0" w:firstRowFirstColumn="0" w:firstRowLastColumn="0" w:lastRowFirstColumn="0" w:lastRowLastColumn="0"/>
+              <w:rPr>
+                <w:rFonts w:ascii="Century Gothic" w:hAnsi="Century Gothic"/>
+                <w:color w:val="000000" w:themeColor="text1"/>
+                <w:sz w:val="24"/>
+                <w:szCs w:val="24"/>
+              </w:rPr>
+            </w:pPr>
+          </w:p>
+        </w:tc>
+        <w:tc>
+          <w:tcPr>
+            <w:tcW w:w="2812" w:type="dxa"/>
+          </w:tcPr>
+          <w:p>
+            <w:pPr>
+              <w:cnfStyle w:val="000000000000" w:firstRow="0" w:lastRow="0" w:firstColumn="0" w:lastColumn="0" w:oddVBand="0" w:evenVBand="0" w:oddHBand="0" w:evenHBand="0" w:firstRowFirstColumn="0" w:firstRowLastColumn="0" w:lastRowFirstColumn="0" w:lastRowLastColumn="0"/>
+              <w:rPr>
+                <w:rFonts w:ascii="Century Gothic" w:hAnsi="Century Gothic"/>
+                <w:color w:val="000000" w:themeColor="text1"/>
+                <w:sz w:val="24"/>
+                <w:szCs w:val="24"/>
+              </w:rPr>
+            </w:pPr>
+          </w:p>
+          <w:p>
+            <w:pPr>
+              <w:cnfStyle w:val="000000000000" w:firstRow="0" w:lastRow="0" w:firstColumn="0" w:lastColumn="0" w:oddVBand="0" w:evenVBand="0" w:oddHBand="0" w:evenHBand="0" w:firstRowFirstColumn="0" w:firstRowLastColumn="0" w:lastRowFirstColumn="0" w:lastRowLastColumn="0"/>
+              <w:rPr>
+                <w:rFonts w:ascii="Century Gothic" w:hAnsi="Century Gothic"/>
+                <w:color w:val="000000" w:themeColor="text1"/>
+                <w:sz w:val="24"/>
+                <w:szCs w:val="24"/>
+              </w:rPr>
+            </w:pPr>
+          </w:p>
+          <w:p>
+            <w:pPr>
+              <w:cnfStyle w:val="000000000000" w:firstRow="0" w:lastRow="0" w:firstColumn="0" w:lastColumn="0" w:oddVBand="0" w:evenVBand="0" w:oddHBand="0" w:evenHBand="0" w:firstRowFirstColumn="0" w:firstRowLastColumn="0" w:lastRowFirstColumn="0" w:lastRowLastColumn="0"/>
+              <w:rPr>
+                <w:rFonts w:ascii="Century Gothic" w:hAnsi="Century Gothic"/>
+                <w:color w:val="000000" w:themeColor="text1"/>
+                <w:sz w:val="24"/>
+                <w:szCs w:val="24"/>
+              </w:rPr>
+            </w:pPr>
+            <w:r>
+              <w:rPr>
+                <w:rFonts w:ascii="Century Gothic" w:hAnsi="Century Gothic"/>
+                <w:color w:val="000000" w:themeColor="text1"/>
+                <w:sz w:val="24"/>
+                <w:szCs w:val="24"/>
+              </w:rPr>
+              <w:t>Raffaele Vitiello</w:t>
+            </w:r>
+          </w:p>
+          <w:p>
+            <w:pPr>
+              <w:cnfStyle w:val="000000000000" w:firstRow="0" w:lastRow="0" w:firstColumn="0" w:lastColumn="0" w:oddVBand="0" w:evenVBand="0" w:oddHBand="0" w:evenHBand="0" w:firstRowFirstColumn="0" w:firstRowLastColumn="0" w:lastRowFirstColumn="0" w:lastRowLastColumn="0"/>
+              <w:rPr>
+                <w:rFonts w:ascii="Century Gothic" w:hAnsi="Century Gothic"/>
+                <w:color w:val="000000" w:themeColor="text1"/>
+                <w:sz w:val="24"/>
+                <w:szCs w:val="24"/>
+              </w:rPr>
+            </w:pPr>
+          </w:p>
+        </w:tc>
+      </w:tr>
+    </w:tbl>
+    <w:p>
+      <w:pPr>
+        <w:pStyle w:val="Titolo1"/>
+        <w:rPr>
+          <w:rFonts w:ascii="Century Gothic" w:hAnsi="Century Gothic" w:cstheme="minorHAnsi"/>
+          <w:b/>
+          <w:bCs/>
+          <w:caps/>
+          <w:color w:val="000000" w:themeColor="text1"/>
+          <w:sz w:val="56"/>
+          <w:szCs w:val="64"/>
+        </w:rPr>
+      </w:pPr>
+      <w:bookmarkStart w:id="0" w:name="_Toc362107"/>
+      <w:r>
+        <w:rPr>
+          <w:rFonts w:ascii="Century Gothic" w:hAnsi="Century Gothic"/>
+          <w:b/>
+          <w:color w:val="000000" w:themeColor="text1"/>
+          <w:sz w:val="56"/>
+          <w:szCs w:val="64"/>
+        </w:rPr>
+        <w:t>REVISION HISTORY</w:t>
+      </w:r>
+      <w:bookmarkEnd w:id="0"/>
+      <w:r>
+        <w:rPr>
+          <w:b/>
+        </w:rPr>
+        <w:br w:type="page"/>
+      </w:r>
+      <w:bookmarkStart w:id="1" w:name="_GoBack"/>
+      <w:bookmarkEnd w:id="1"/>
     </w:p>
     <w:p>
       <w:pPr>
@@ -735,7 +1420,7 @@
             <w:noProof/>
             <w:webHidden/>
           </w:rPr>
-          <w:t>4</w:t>
+          <w:t>5</w:t>
         </w:r>
         <w:r>
           <w:rPr>
@@ -806,7 +1491,7 @@
             <w:noProof/>
             <w:webHidden/>
           </w:rPr>
-          <w:t>4</w:t>
+          <w:t>5</w:t>
         </w:r>
         <w:r>
           <w:rPr>
@@ -877,7 +1562,7 @@
             <w:noProof/>
             <w:webHidden/>
           </w:rPr>
-          <w:t>5</w:t>
+          <w:t>6</w:t>
         </w:r>
         <w:r>
           <w:rPr>
@@ -948,7 +1633,7 @@
             <w:noProof/>
             <w:webHidden/>
           </w:rPr>
-          <w:t>5</w:t>
+          <w:t>6</w:t>
         </w:r>
         <w:r>
           <w:rPr>
@@ -1019,7 +1704,7 @@
             <w:noProof/>
             <w:webHidden/>
           </w:rPr>
-          <w:t>6</w:t>
+          <w:t>7</w:t>
         </w:r>
         <w:r>
           <w:rPr>
@@ -1090,7 +1775,7 @@
             <w:noProof/>
             <w:webHidden/>
           </w:rPr>
-          <w:t>6</w:t>
+          <w:t>7</w:t>
         </w:r>
         <w:r>
           <w:rPr>
@@ -1161,7 +1846,7 @@
             <w:noProof/>
             <w:webHidden/>
           </w:rPr>
-          <w:t>6</w:t>
+          <w:t>7</w:t>
         </w:r>
         <w:r>
           <w:rPr>
@@ -1171,8 +1856,6 @@
           <w:fldChar w:fldCharType="end"/>
         </w:r>
       </w:hyperlink>
-      <w:bookmarkStart w:id="0" w:name="_GoBack"/>
-      <w:bookmarkEnd w:id="0"/>
     </w:p>
     <w:p>
       <w:pPr>
@@ -1234,7 +1917,7 @@
             <w:noProof/>
             <w:webHidden/>
           </w:rPr>
-          <w:t>6</w:t>
+          <w:t>7</w:t>
         </w:r>
         <w:r>
           <w:rPr>
@@ -1322,7 +2005,7 @@
             <w:noProof/>
             <w:webHidden/>
           </w:rPr>
-          <w:t>7</w:t>
+          <w:t>8</w:t>
         </w:r>
         <w:r>
           <w:rPr>
@@ -1410,7 +2093,7 @@
             <w:noProof/>
             <w:webHidden/>
           </w:rPr>
-          <w:t>7</w:t>
+          <w:t>8</w:t>
         </w:r>
         <w:r>
           <w:rPr>
@@ -1498,7 +2181,7 @@
             <w:noProof/>
             <w:webHidden/>
           </w:rPr>
-          <w:t>8</w:t>
+          <w:t>9</w:t>
         </w:r>
         <w:r>
           <w:rPr>
@@ -1586,7 +2269,7 @@
             <w:noProof/>
             <w:webHidden/>
           </w:rPr>
-          <w:t>8</w:t>
+          <w:t>9</w:t>
         </w:r>
         <w:r>
           <w:rPr>
@@ -1674,7 +2357,7 @@
             <w:noProof/>
             <w:webHidden/>
           </w:rPr>
-          <w:t>9</w:t>
+          <w:t>10</w:t>
         </w:r>
         <w:r>
           <w:rPr>
@@ -1762,7 +2445,7 @@
             <w:noProof/>
             <w:webHidden/>
           </w:rPr>
-          <w:t>11</w:t>
+          <w:t>12</w:t>
         </w:r>
         <w:r>
           <w:rPr>
@@ -1850,7 +2533,7 @@
             <w:noProof/>
             <w:webHidden/>
           </w:rPr>
-          <w:t>13</w:t>
+          <w:t>14</w:t>
         </w:r>
         <w:r>
           <w:rPr>
@@ -1921,7 +2604,7 @@
             <w:noProof/>
             <w:webHidden/>
           </w:rPr>
-          <w:t>14</w:t>
+          <w:t>15</w:t>
         </w:r>
         <w:r>
           <w:rPr>
@@ -2009,7 +2692,7 @@
             <w:noProof/>
             <w:webHidden/>
           </w:rPr>
-          <w:t>19</w:t>
+          <w:t>20</w:t>
         </w:r>
         <w:r>
           <w:rPr>
@@ -2097,7 +2780,7 @@
             <w:noProof/>
             <w:webHidden/>
           </w:rPr>
-          <w:t>20</w:t>
+          <w:t>21</w:t>
         </w:r>
         <w:r>
           <w:rPr>
@@ -2185,7 +2868,7 @@
             <w:noProof/>
             <w:webHidden/>
           </w:rPr>
-          <w:t>20</w:t>
+          <w:t>21</w:t>
         </w:r>
         <w:r>
           <w:rPr>
@@ -2256,7 +2939,7 @@
             <w:noProof/>
             <w:webHidden/>
           </w:rPr>
-          <w:t>20</w:t>
+          <w:t>21</w:t>
         </w:r>
         <w:r>
           <w:rPr>
@@ -2327,7 +3010,7 @@
             <w:noProof/>
             <w:webHidden/>
           </w:rPr>
-          <w:t>21</w:t>
+          <w:t>22</w:t>
         </w:r>
         <w:r>
           <w:rPr>
@@ -2415,7 +3098,7 @@
             <w:noProof/>
             <w:webHidden/>
           </w:rPr>
-          <w:t>22</w:t>
+          <w:t>23</w:t>
         </w:r>
         <w:r>
           <w:rPr>
@@ -2503,7 +3186,7 @@
             <w:noProof/>
             <w:webHidden/>
           </w:rPr>
-          <w:t>22</w:t>
+          <w:t>23</w:t>
         </w:r>
         <w:r>
           <w:rPr>
@@ -2591,7 +3274,7 @@
             <w:noProof/>
             <w:webHidden/>
           </w:rPr>
-          <w:t>23</w:t>
+          <w:t>24</w:t>
         </w:r>
         <w:r>
           <w:rPr>
@@ -2679,7 +3362,7 @@
             <w:noProof/>
             <w:webHidden/>
           </w:rPr>
-          <w:t>24</w:t>
+          <w:t>25</w:t>
         </w:r>
         <w:r>
           <w:rPr>
@@ -2730,7 +3413,7 @@
           <w:szCs w:val="36"/>
         </w:rPr>
       </w:pPr>
-      <w:bookmarkStart w:id="1" w:name="_Toc362633"/>
+      <w:bookmarkStart w:id="2" w:name="_Toc362633"/>
       <w:r>
         <w:rPr>
           <w:rFonts w:ascii="Century Gothic" w:hAnsi="Century Gothic"/>
@@ -2740,7 +3423,7 @@
         </w:rPr>
         <w:t>Introduzione</w:t>
       </w:r>
-      <w:bookmarkEnd w:id="1"/>
+      <w:bookmarkEnd w:id="2"/>
     </w:p>
     <w:p/>
     <w:p>
@@ -2857,7 +3540,7 @@
           <w:szCs w:val="36"/>
         </w:rPr>
       </w:pPr>
-      <w:bookmarkStart w:id="2" w:name="_Toc362634"/>
+      <w:bookmarkStart w:id="3" w:name="_Toc362634"/>
       <w:r>
         <w:rPr>
           <w:rFonts w:ascii="Century Gothic" w:hAnsi="Century Gothic"/>
@@ -2868,7 +3551,7 @@
         </w:rPr>
         <w:t>1.2 Obiettivi di design</w:t>
       </w:r>
-      <w:bookmarkEnd w:id="2"/>
+      <w:bookmarkEnd w:id="3"/>
     </w:p>
     <w:p>
       <w:pPr>
@@ -3030,7 +3713,7 @@
           <w:szCs w:val="36"/>
         </w:rPr>
       </w:pPr>
-      <w:bookmarkStart w:id="3" w:name="_Toc362635"/>
+      <w:bookmarkStart w:id="4" w:name="_Toc362635"/>
       <w:r>
         <w:rPr>
           <w:rFonts w:ascii="Century Gothic" w:hAnsi="Century Gothic"/>
@@ -3042,7 +3725,7 @@
         <w:lastRenderedPageBreak/>
         <w:t>1.2.1 Criteri di performance</w:t>
       </w:r>
-      <w:bookmarkEnd w:id="3"/>
+      <w:bookmarkEnd w:id="4"/>
     </w:p>
     <w:p>
       <w:pPr>
@@ -3624,7 +4307,7 @@
         </w:rPr>
         <w:br/>
       </w:r>
-      <w:bookmarkStart w:id="4" w:name="_Toc362636"/>
+      <w:bookmarkStart w:id="5" w:name="_Toc362636"/>
       <w:r>
         <w:rPr>
           <w:rFonts w:ascii="Century Gothic" w:hAnsi="Century Gothic"/>
@@ -3635,7 +4318,7 @@
         </w:rPr>
         <w:t>1.2.2 Criteri di affidabilità</w:t>
       </w:r>
-      <w:bookmarkEnd w:id="4"/>
+      <w:bookmarkEnd w:id="5"/>
     </w:p>
     <w:p/>
     <w:tbl>
@@ -4187,7 +4870,7 @@
           <w:szCs w:val="20"/>
         </w:rPr>
       </w:pPr>
-      <w:bookmarkStart w:id="5" w:name="_Toc362637"/>
+      <w:bookmarkStart w:id="6" w:name="_Toc362637"/>
       <w:r>
         <w:rPr>
           <w:rFonts w:ascii="Century Gothic" w:hAnsi="Century Gothic"/>
@@ -4199,7 +4882,7 @@
         <w:lastRenderedPageBreak/>
         <w:t>1.2.3 Criteri di manutenzione</w:t>
       </w:r>
-      <w:bookmarkEnd w:id="5"/>
+      <w:bookmarkEnd w:id="6"/>
     </w:p>
     <w:p>
       <w:pPr>
@@ -4647,7 +5330,7 @@
           <w:szCs w:val="36"/>
         </w:rPr>
       </w:pPr>
-      <w:bookmarkStart w:id="6" w:name="_Toc362638"/>
+      <w:bookmarkStart w:id="7" w:name="_Toc362638"/>
       <w:r>
         <w:rPr>
           <w:rFonts w:ascii="Century Gothic" w:hAnsi="Century Gothic"/>
@@ -4668,7 +5351,7 @@
         </w:rPr>
         <w:t>Criteri per l’utente Finale</w:t>
       </w:r>
-      <w:bookmarkEnd w:id="6"/>
+      <w:bookmarkEnd w:id="7"/>
     </w:p>
     <w:p/>
     <w:tbl>
@@ -4859,7 +5542,7 @@
           <w:szCs w:val="36"/>
         </w:rPr>
       </w:pPr>
-      <w:bookmarkStart w:id="7" w:name="_Toc362639"/>
+      <w:bookmarkStart w:id="8" w:name="_Toc362639"/>
       <w:r>
         <w:rPr>
           <w:rFonts w:ascii="Century Gothic" w:hAnsi="Century Gothic"/>
@@ -4870,7 +5553,7 @@
         </w:rPr>
         <w:t>1.3 Glossario</w:t>
       </w:r>
-      <w:bookmarkEnd w:id="7"/>
+      <w:bookmarkEnd w:id="8"/>
     </w:p>
     <w:p>
       <w:pPr>
@@ -5002,7 +5685,7 @@
           <w:szCs w:val="36"/>
         </w:rPr>
       </w:pPr>
-      <w:bookmarkStart w:id="8" w:name="_Toc362640"/>
+      <w:bookmarkStart w:id="9" w:name="_Toc362640"/>
       <w:r>
         <w:rPr>
           <w:rFonts w:ascii="Century Gothic" w:hAnsi="Century Gothic"/>
@@ -5013,7 +5696,7 @@
         </w:rPr>
         <w:t>1.4 Riferimenti</w:t>
       </w:r>
-      <w:bookmarkEnd w:id="8"/>
+      <w:bookmarkEnd w:id="9"/>
     </w:p>
     <w:p>
       <w:pPr>
@@ -5053,7 +5736,7 @@
           <w:sz w:val="20"/>
         </w:rPr>
       </w:pPr>
-      <w:bookmarkStart w:id="9" w:name="_Toc362641"/>
+      <w:bookmarkStart w:id="10" w:name="_Toc362641"/>
       <w:proofErr w:type="spellStart"/>
       <w:r>
         <w:rPr>
@@ -5126,7 +5809,7 @@
         </w:rPr>
         <w:t xml:space="preserve"> Software Engineering: Using UML, Patterns and Java.</w:t>
       </w:r>
-      <w:bookmarkEnd w:id="9"/>
+      <w:bookmarkEnd w:id="10"/>
     </w:p>
     <w:p/>
     <w:p/>
@@ -5155,7 +5838,7 @@
           <w:szCs w:val="36"/>
         </w:rPr>
       </w:pPr>
-      <w:bookmarkStart w:id="10" w:name="_Toc362642"/>
+      <w:bookmarkStart w:id="11" w:name="_Toc362642"/>
       <w:r>
         <w:rPr>
           <w:rFonts w:ascii="Century Gothic" w:hAnsi="Century Gothic"/>
@@ -5166,7 +5849,7 @@
         <w:lastRenderedPageBreak/>
         <w:t>Panoramica</w:t>
       </w:r>
-      <w:bookmarkEnd w:id="10"/>
+      <w:bookmarkEnd w:id="11"/>
     </w:p>
     <w:p>
       <w:pPr>
@@ -5525,7 +6208,7 @@
         </w:rPr>
         <w:t xml:space="preserve"> </w:t>
       </w:r>
-      <w:bookmarkStart w:id="11" w:name="_Toc362643"/>
+      <w:bookmarkStart w:id="12" w:name="_Toc362643"/>
       <w:r>
         <w:rPr>
           <w:rFonts w:ascii="Century Gothic" w:hAnsi="Century Gothic"/>
@@ -5535,7 +6218,7 @@
         </w:rPr>
         <w:t>Architettura del Software Corrente</w:t>
       </w:r>
-      <w:bookmarkEnd w:id="11"/>
+      <w:bookmarkEnd w:id="12"/>
     </w:p>
     <w:p>
       <w:pPr>
@@ -5586,7 +6269,7 @@
           <w:szCs w:val="36"/>
         </w:rPr>
       </w:pPr>
-      <w:bookmarkStart w:id="12" w:name="_Toc362644"/>
+      <w:bookmarkStart w:id="13" w:name="_Toc362644"/>
       <w:r>
         <w:rPr>
           <w:rFonts w:ascii="Century Gothic" w:hAnsi="Century Gothic"/>
@@ -5606,7 +6289,7 @@
         </w:rPr>
         <w:t xml:space="preserve"> del Sistema Proposto</w:t>
       </w:r>
-      <w:bookmarkEnd w:id="12"/>
+      <w:bookmarkEnd w:id="13"/>
     </w:p>
     <w:p>
       <w:pPr>
@@ -5633,7 +6316,7 @@
           <w:szCs w:val="36"/>
         </w:rPr>
       </w:pPr>
-      <w:bookmarkStart w:id="13" w:name="_Toc362645"/>
+      <w:bookmarkStart w:id="14" w:name="_Toc362645"/>
       <w:r>
         <w:rPr>
           <w:rFonts w:ascii="Century Gothic" w:hAnsi="Century Gothic"/>
@@ -5643,7 +6326,7 @@
         </w:rPr>
         <w:t>Panoramica</w:t>
       </w:r>
-      <w:bookmarkEnd w:id="13"/>
+      <w:bookmarkEnd w:id="14"/>
     </w:p>
     <w:p>
       <w:pPr>
@@ -6430,7 +7113,7 @@
           <w:szCs w:val="36"/>
         </w:rPr>
       </w:pPr>
-      <w:bookmarkStart w:id="14" w:name="_Toc362646"/>
+      <w:bookmarkStart w:id="15" w:name="_Toc362646"/>
       <w:r>
         <w:rPr>
           <w:rFonts w:ascii="Century Gothic" w:hAnsi="Century Gothic"/>
@@ -6440,7 +7123,7 @@
         </w:rPr>
         <w:t>Decomposizione del sistema</w:t>
       </w:r>
-      <w:bookmarkEnd w:id="14"/>
+      <w:bookmarkEnd w:id="15"/>
     </w:p>
     <w:p>
       <w:pPr>
@@ -7658,7 +8341,7 @@
           <w:szCs w:val="36"/>
         </w:rPr>
       </w:pPr>
-      <w:bookmarkStart w:id="15" w:name="_Toc362647"/>
+      <w:bookmarkStart w:id="16" w:name="_Toc362647"/>
       <w:r>
         <w:rPr>
           <w:rFonts w:ascii="Century Gothic" w:hAnsi="Century Gothic"/>
@@ -7668,7 +8351,7 @@
         </w:rPr>
         <w:t>Mapping Hardware/Software</w:t>
       </w:r>
-      <w:bookmarkEnd w:id="15"/>
+      <w:bookmarkEnd w:id="16"/>
     </w:p>
     <w:p>
       <w:pPr>
@@ -8155,7 +8838,7 @@
           <w:szCs w:val="36"/>
         </w:rPr>
       </w:pPr>
-      <w:bookmarkStart w:id="16" w:name="_Toc362648"/>
+      <w:bookmarkStart w:id="17" w:name="_Toc362648"/>
       <w:r>
         <w:rPr>
           <w:rFonts w:ascii="Century Gothic" w:hAnsi="Century Gothic"/>
@@ -8166,7 +8849,7 @@
         <w:lastRenderedPageBreak/>
         <w:t>Gestione dei dati persistenti</w:t>
       </w:r>
-      <w:bookmarkEnd w:id="16"/>
+      <w:bookmarkEnd w:id="17"/>
     </w:p>
     <w:p>
       <w:pPr>
@@ -8728,7 +9411,7 @@
           <w:szCs w:val="20"/>
         </w:rPr>
       </w:pPr>
-      <w:bookmarkStart w:id="17" w:name="_Toc362649"/>
+      <w:bookmarkStart w:id="18" w:name="_Toc362649"/>
       <w:r>
         <w:rPr>
           <w:rFonts w:ascii="Century Gothic" w:hAnsi="Century Gothic"/>
@@ -8750,7 +9433,7 @@
         </w:rPr>
         <w:t>Entity-Relationship</w:t>
       </w:r>
-      <w:bookmarkEnd w:id="17"/>
+      <w:bookmarkEnd w:id="18"/>
       <w:proofErr w:type="spellEnd"/>
       <w:r>
         <w:rPr>
@@ -14726,7 +15409,7 @@
           <w:szCs w:val="36"/>
         </w:rPr>
       </w:pPr>
-      <w:bookmarkStart w:id="18" w:name="_Toc362650"/>
+      <w:bookmarkStart w:id="19" w:name="_Toc362650"/>
       <w:r>
         <w:rPr>
           <w:rFonts w:ascii="Century Gothic" w:hAnsi="Century Gothic"/>
@@ -14736,7 +15419,7 @@
         </w:rPr>
         <w:t>Controllo degli accessi e della sicurezza</w:t>
       </w:r>
-      <w:bookmarkEnd w:id="18"/>
+      <w:bookmarkEnd w:id="19"/>
     </w:p>
     <w:p>
       <w:pPr>
@@ -16231,7 +16914,7 @@
           <w:szCs w:val="36"/>
         </w:rPr>
       </w:pPr>
-      <w:bookmarkStart w:id="19" w:name="_Toc362651"/>
+      <w:bookmarkStart w:id="20" w:name="_Toc362651"/>
       <w:r>
         <w:rPr>
           <w:rFonts w:ascii="Century Gothic" w:hAnsi="Century Gothic"/>
@@ -16241,7 +16924,7 @@
         </w:rPr>
         <w:t>Controllo del software globale</w:t>
       </w:r>
-      <w:bookmarkEnd w:id="19"/>
+      <w:bookmarkEnd w:id="20"/>
     </w:p>
     <w:p>
       <w:pPr>
@@ -16309,7 +16992,7 @@
           <w:szCs w:val="20"/>
         </w:rPr>
       </w:pPr>
-      <w:bookmarkStart w:id="20" w:name="_Toc362652"/>
+      <w:bookmarkStart w:id="21" w:name="_Toc362652"/>
       <w:r>
         <w:rPr>
           <w:rFonts w:ascii="Century Gothic" w:hAnsi="Century Gothic"/>
@@ -16329,7 +17012,7 @@
         </w:rPr>
         <w:t>boundary</w:t>
       </w:r>
-      <w:bookmarkEnd w:id="20"/>
+      <w:bookmarkEnd w:id="21"/>
       <w:proofErr w:type="spellEnd"/>
     </w:p>
     <w:p>
@@ -16373,7 +17056,7 @@
           <w:szCs w:val="20"/>
         </w:rPr>
       </w:pPr>
-      <w:bookmarkStart w:id="21" w:name="_Toc362653"/>
+      <w:bookmarkStart w:id="22" w:name="_Toc362653"/>
       <w:r>
         <w:rPr>
           <w:rFonts w:ascii="Century Gothic" w:hAnsi="Century Gothic"/>
@@ -16383,7 +17066,7 @@
         </w:rPr>
         <w:t>Scenari</w:t>
       </w:r>
-      <w:bookmarkEnd w:id="21"/>
+      <w:bookmarkEnd w:id="22"/>
     </w:p>
     <w:p>
       <w:pPr>
@@ -17108,7 +17791,7 @@
           <w:szCs w:val="36"/>
         </w:rPr>
       </w:pPr>
-      <w:bookmarkStart w:id="22" w:name="_Toc362654"/>
+      <w:bookmarkStart w:id="23" w:name="_Toc362654"/>
       <w:r>
         <w:rPr>
           <w:rFonts w:ascii="Century Gothic" w:hAnsi="Century Gothic"/>
@@ -17119,7 +17802,7 @@
         <w:lastRenderedPageBreak/>
         <w:t>Casi d’uso</w:t>
       </w:r>
-      <w:bookmarkEnd w:id="22"/>
+      <w:bookmarkEnd w:id="23"/>
     </w:p>
     <w:p>
       <w:pPr>
@@ -18510,7 +19193,7 @@
           <w:szCs w:val="20"/>
         </w:rPr>
       </w:pPr>
-      <w:bookmarkStart w:id="23" w:name="_Toc362655"/>
+      <w:bookmarkStart w:id="24" w:name="_Toc362655"/>
       <w:r>
         <w:rPr>
           <w:rFonts w:ascii="Century Gothic" w:hAnsi="Century Gothic"/>
@@ -18520,7 +19203,7 @@
         </w:rPr>
         <w:t>Servizi dei Sottosistemi</w:t>
       </w:r>
-      <w:bookmarkEnd w:id="23"/>
+      <w:bookmarkEnd w:id="24"/>
     </w:p>
     <w:p>
       <w:pPr>
@@ -18548,7 +19231,7 @@
           <w:szCs w:val="20"/>
         </w:rPr>
       </w:pPr>
-      <w:bookmarkStart w:id="24" w:name="_Toc362656"/>
+      <w:bookmarkStart w:id="25" w:name="_Toc362656"/>
       <w:r>
         <w:rPr>
           <w:rFonts w:ascii="Century Gothic" w:hAnsi="Century Gothic"/>
@@ -18558,7 +19241,7 @@
         </w:rPr>
         <w:t>Gestione Utenti</w:t>
       </w:r>
-      <w:bookmarkEnd w:id="24"/>
+      <w:bookmarkEnd w:id="25"/>
     </w:p>
     <w:p>
       <w:pPr>
@@ -19160,7 +19843,7 @@
           <w:szCs w:val="20"/>
         </w:rPr>
       </w:pPr>
-      <w:bookmarkStart w:id="25" w:name="_Toc362657"/>
+      <w:bookmarkStart w:id="26" w:name="_Toc362657"/>
       <w:r>
         <w:rPr>
           <w:rFonts w:ascii="Century Gothic" w:hAnsi="Century Gothic"/>
@@ -19170,7 +19853,7 @@
         </w:rPr>
         <w:t>Gestione Storia</w:t>
       </w:r>
-      <w:bookmarkEnd w:id="25"/>
+      <w:bookmarkEnd w:id="26"/>
     </w:p>
     <w:p>
       <w:pPr>
@@ -19824,7 +20507,7 @@
           <w:szCs w:val="20"/>
         </w:rPr>
       </w:pPr>
-      <w:bookmarkStart w:id="26" w:name="_Toc362658"/>
+      <w:bookmarkStart w:id="27" w:name="_Toc362658"/>
       <w:r>
         <w:rPr>
           <w:rFonts w:ascii="Century Gothic" w:hAnsi="Century Gothic"/>
@@ -19834,7 +20517,7 @@
         </w:rPr>
         <w:t>Gestione Sessione</w:t>
       </w:r>
-      <w:bookmarkEnd w:id="26"/>
+      <w:bookmarkEnd w:id="27"/>
     </w:p>
     <w:p>
       <w:pPr>
@@ -25831,7 +26514,7 @@
 </file>
 
 <file path=customXml/itemProps1.xml><?xml version="1.0" encoding="utf-8"?>
-<ds:datastoreItem xmlns:ds="http://schemas.openxmlformats.org/officeDocument/2006/customXml" ds:itemID="{8513A31A-EE33-4C00-BF18-829DA7C837B1}">
+<ds:datastoreItem xmlns:ds="http://schemas.openxmlformats.org/officeDocument/2006/customXml" ds:itemID="{73B510B1-E25B-46DE-9BF0-546E6B7FDE86}">
   <ds:schemaRefs>
     <ds:schemaRef ds:uri="http://schemas.openxmlformats.org/officeDocument/2006/bibliography"/>
   </ds:schemaRefs>

</xml_diff>